<commit_message>
Whitelist plugin toegevoegd PhoneGap Build
</commit_message>
<xml_diff>
--- a/leeswijzer-mobile.docx
+++ b/leeswijzer-mobile.docx
@@ -1840,49 +1840,43 @@
     <w:p>
       <w:pPr>
         <w:rPr>
-          <w:lang w:val="nl-NL"/>
-        </w:rPr>
-      </w:pPr>
-      <w:r>
-        <w:rPr>
-          <w:lang w:val="nl-NL"/>
+          <w:lang w:val="en-US"/>
+        </w:rPr>
+      </w:pPr>
+      <w:proofErr w:type="spellStart"/>
+      <w:r>
+        <w:rPr>
+          <w:lang w:val="en-US"/>
         </w:rPr>
         <w:lastRenderedPageBreak/>
-        <w:t xml:space="preserve">Documentatie over </w:t>
+        <w:t>Documentatie</w:t>
+      </w:r>
+      <w:proofErr w:type="spellEnd"/>
+      <w:r>
+        <w:rPr>
+          <w:lang w:val="en-US"/>
+        </w:rPr>
+        <w:t xml:space="preserve"> over </w:t>
       </w:r>
       <w:proofErr w:type="spellStart"/>
       <w:r>
         <w:rPr>
-          <w:lang w:val="nl-NL"/>
+          <w:lang w:val="en-US"/>
         </w:rPr>
         <w:t>cordova</w:t>
       </w:r>
       <w:proofErr w:type="spellEnd"/>
       <w:r>
         <w:rPr>
-          <w:lang w:val="nl-NL"/>
-        </w:rPr>
-        <w:t>-</w:t>
-      </w:r>
-      <w:proofErr w:type="spellStart"/>
-      <w:r>
-        <w:rPr>
-          <w:lang w:val="nl-NL"/>
-        </w:rPr>
-        <w:t>plugin</w:t>
-      </w:r>
-      <w:proofErr w:type="spellEnd"/>
-      <w:r>
-        <w:rPr>
-          <w:lang w:val="nl-NL"/>
-        </w:rPr>
-        <w:t xml:space="preserve">-file: </w:t>
+          <w:lang w:val="en-US"/>
+        </w:rPr>
+        <w:t xml:space="preserve">-plugin-file: </w:t>
       </w:r>
       <w:hyperlink r:id="rId16" w:history="1">
         <w:r>
           <w:rPr>
             <w:rStyle w:val="Hyperlink"/>
-            <w:lang w:val="nl-NL"/>
+            <w:lang w:val="en-US"/>
           </w:rPr>
           <w:t>https://cordova.apache.org/docs/en/latest/reference/cordova-plugin-file/</w:t>
         </w:r>
@@ -1891,49 +1885,43 @@
     <w:p>
       <w:pPr>
         <w:rPr>
-          <w:lang w:val="nl-NL"/>
-        </w:rPr>
-      </w:pPr>
-    </w:p>
-    <w:p>
-      <w:pPr>
-        <w:rPr>
-          <w:lang w:val="nl-NL"/>
-        </w:rPr>
-      </w:pPr>
-      <w:r>
-        <w:rPr>
-          <w:lang w:val="nl-NL"/>
-        </w:rPr>
-        <w:t xml:space="preserve">Documentatie </w:t>
-      </w:r>
+          <w:lang w:val="en-US"/>
+        </w:rPr>
+      </w:pPr>
+    </w:p>
+    <w:p>
+      <w:pPr>
+        <w:rPr>
+          <w:lang w:val="en-US"/>
+        </w:rPr>
+      </w:pPr>
       <w:proofErr w:type="spellStart"/>
       <w:r>
         <w:rPr>
-          <w:lang w:val="nl-NL"/>
+          <w:lang w:val="en-US"/>
+        </w:rPr>
+        <w:t>Documentatie</w:t>
+      </w:r>
+      <w:proofErr w:type="spellEnd"/>
+      <w:r>
+        <w:rPr>
+          <w:lang w:val="en-US"/>
+        </w:rPr>
+        <w:t xml:space="preserve"> </w:t>
+      </w:r>
+      <w:proofErr w:type="spellStart"/>
+      <w:r>
+        <w:rPr>
+          <w:lang w:val="en-US"/>
         </w:rPr>
         <w:t>cordova</w:t>
       </w:r>
       <w:proofErr w:type="spellEnd"/>
       <w:r>
         <w:rPr>
-          <w:lang w:val="nl-NL"/>
-        </w:rPr>
-        <w:t>-</w:t>
-      </w:r>
-      <w:proofErr w:type="spellStart"/>
-      <w:r>
-        <w:rPr>
-          <w:lang w:val="nl-NL"/>
-        </w:rPr>
-        <w:t>plugin</w:t>
-      </w:r>
-      <w:proofErr w:type="spellEnd"/>
-      <w:r>
-        <w:rPr>
-          <w:lang w:val="nl-NL"/>
-        </w:rPr>
-        <w:t>-file-transfer:</w:t>
+          <w:lang w:val="en-US"/>
+        </w:rPr>
+        <w:t>-plugin-file-transfer:</w:t>
       </w:r>
     </w:p>
     <w:p>
@@ -1978,11 +1966,60 @@
         </w:rPr>
         <w:t xml:space="preserve"> (but a lot more verbose, IMO).</w:t>
       </w:r>
+    </w:p>
+    <w:p>
+      <w:pPr>
+        <w:rPr>
+          <w:lang w:val="en-US"/>
+        </w:rPr>
+      </w:pPr>
+    </w:p>
+    <w:p>
+      <w:pPr>
+        <w:pStyle w:val="Heading1"/>
+        <w:rPr>
+          <w:lang w:val="en-US"/>
+        </w:rPr>
+      </w:pPr>
+      <w:r>
+        <w:rPr>
+          <w:lang w:val="en-US"/>
+        </w:rPr>
+        <w:t>QR-codes, deep linkin</w:t>
+      </w:r>
       <w:bookmarkStart w:id="0" w:name="_GoBack"/>
       <w:bookmarkEnd w:id="0"/>
+      <w:r>
+        <w:rPr>
+          <w:lang w:val="en-US"/>
+        </w:rPr>
+        <w:t>g to pages in your app</w:t>
+      </w:r>
+    </w:p>
+    <w:p>
+      <w:pPr>
+        <w:rPr>
+          <w:lang w:val="en-US"/>
+        </w:rPr>
+      </w:pPr>
+      <w:hyperlink r:id="rId19" w:history="1">
+        <w:r>
+          <w:rPr>
+            <w:rStyle w:val="Hyperlink"/>
+            <w:lang w:val="en-US"/>
+          </w:rPr>
+          <w:t>https://pureoxygenlabs.com/how-to-create-a-qr-codes-that-deep-link-to-your-mobile-app/</w:t>
+        </w:r>
+      </w:hyperlink>
+      <w:r>
+        <w:rPr>
+          <w:lang w:val="en-US"/>
+        </w:rPr>
+        <w:t xml:space="preserve"> </w:t>
+      </w:r>
     </w:p>
     <w:sectPr>
-      <w:footerReference w:type="default" r:id="rId19"/>
+      <w:footerReference w:type="default" r:id="rId20"/>
       <w:pgSz w:w="11900" w:h="16840"/>
       <w:pgMar w:top="1440" w:right="1440" w:bottom="1440" w:left="1440" w:header="708" w:footer="708" w:gutter="0"/>
       <w:cols w:space="708"/>

</xml_diff>

<commit_message>
update Leeswijzer met informatie over File plugins
</commit_message>
<xml_diff>
--- a/leeswijzer-mobile.docx
+++ b/leeswijzer-mobile.docx
@@ -86,7 +86,21 @@
         <w:rPr>
           <w:lang w:val="nl-NL"/>
         </w:rPr>
-        <w:t>Werken met Framework 7 voor de user interface en het maken van de app.</w:t>
+        <w:t xml:space="preserve">Werken met Framework 7 voor de </w:t>
+      </w:r>
+      <w:proofErr w:type="gramStart"/>
+      <w:r>
+        <w:rPr>
+          <w:lang w:val="nl-NL"/>
+        </w:rPr>
+        <w:t>user interface</w:t>
+      </w:r>
+      <w:proofErr w:type="gramEnd"/>
+      <w:r>
+        <w:rPr>
+          <w:lang w:val="nl-NL"/>
+        </w:rPr>
+        <w:t xml:space="preserve"> en het maken van de app.</w:t>
       </w:r>
     </w:p>
     <w:p>
@@ -104,7 +118,35 @@
         <w:rPr>
           <w:lang w:val="nl-NL"/>
         </w:rPr>
-        <w:t>Werken met PhoneGap/Cordova voor het bouwen van de app op device.</w:t>
+        <w:t xml:space="preserve">Werken met </w:t>
+      </w:r>
+      <w:proofErr w:type="spellStart"/>
+      <w:r>
+        <w:rPr>
+          <w:lang w:val="nl-NL"/>
+        </w:rPr>
+        <w:t>PhoneGap</w:t>
+      </w:r>
+      <w:proofErr w:type="spellEnd"/>
+      <w:r>
+        <w:rPr>
+          <w:lang w:val="nl-NL"/>
+        </w:rPr>
+        <w:t>/</w:t>
+      </w:r>
+      <w:proofErr w:type="spellStart"/>
+      <w:r>
+        <w:rPr>
+          <w:lang w:val="nl-NL"/>
+        </w:rPr>
+        <w:t>Cordova</w:t>
+      </w:r>
+      <w:proofErr w:type="spellEnd"/>
+      <w:r>
+        <w:rPr>
+          <w:lang w:val="nl-NL"/>
+        </w:rPr>
+        <w:t xml:space="preserve"> voor het bouwen van de app op device.</w:t>
       </w:r>
     </w:p>
     <w:p>
@@ -176,7 +218,23 @@
           <w:highlight w:val="yellow"/>
           <w:lang w:val="nl-NL"/>
         </w:rPr>
-        <w:t xml:space="preserve">Waarschuwing: het installeren van alle afhankelijkheden voor app-ontwikkeling met PhoneGap is een lastig werkje. Er kan </w:t>
+        <w:t xml:space="preserve">Waarschuwing: het installeren van alle afhankelijkheden voor app-ontwikkeling met </w:t>
+      </w:r>
+      <w:proofErr w:type="spellStart"/>
+      <w:r>
+        <w:rPr>
+          <w:highlight w:val="yellow"/>
+          <w:lang w:val="nl-NL"/>
+        </w:rPr>
+        <w:t>PhoneGap</w:t>
+      </w:r>
+      <w:proofErr w:type="spellEnd"/>
+      <w:r>
+        <w:rPr>
+          <w:highlight w:val="yellow"/>
+          <w:lang w:val="nl-NL"/>
+        </w:rPr>
+        <w:t xml:space="preserve"> is een lastig werkje. Er kan </w:t>
       </w:r>
       <w:r>
         <w:rPr>
@@ -191,7 +249,23 @@
           <w:highlight w:val="yellow"/>
           <w:lang w:val="nl-NL"/>
         </w:rPr>
-        <w:t xml:space="preserve"> mis gaan. En elk systeem is anders. Hieronder staan de algemene aanwijzingen. </w:t>
+        <w:t xml:space="preserve"> </w:t>
+      </w:r>
+      <w:proofErr w:type="gramStart"/>
+      <w:r>
+        <w:rPr>
+          <w:highlight w:val="yellow"/>
+          <w:lang w:val="nl-NL"/>
+        </w:rPr>
+        <w:t>mis gaan</w:t>
+      </w:r>
+      <w:proofErr w:type="gramEnd"/>
+      <w:r>
+        <w:rPr>
+          <w:highlight w:val="yellow"/>
+          <w:lang w:val="nl-NL"/>
+        </w:rPr>
+        <w:t xml:space="preserve">. En elk systeem is anders. Hieronder staan de algemene aanwijzingen. </w:t>
       </w:r>
       <w:r>
         <w:rPr>
@@ -232,14 +306,48 @@
           <w:highlight w:val="yellow"/>
           <w:lang w:val="nl-NL"/>
         </w:rPr>
-        <w:t>Hoofdstuk 4, PhoneGap lokaal installeren</w:t>
-      </w:r>
-      <w:r>
-        <w:rPr>
+        <w:t xml:space="preserve">Hoofdstuk 4, </w:t>
+      </w:r>
+      <w:proofErr w:type="spellStart"/>
+      <w:r>
+        <w:rPr>
+          <w:i/>
           <w:highlight w:val="yellow"/>
           <w:lang w:val="nl-NL"/>
         </w:rPr>
-        <w:t xml:space="preserve"> (stap 3, Apache Ant nu overslaan)</w:t>
+        <w:t>PhoneGap</w:t>
+      </w:r>
+      <w:proofErr w:type="spellEnd"/>
+      <w:r>
+        <w:rPr>
+          <w:i/>
+          <w:highlight w:val="yellow"/>
+          <w:lang w:val="nl-NL"/>
+        </w:rPr>
+        <w:t xml:space="preserve"> lokaal installeren</w:t>
+      </w:r>
+      <w:r>
+        <w:rPr>
+          <w:highlight w:val="yellow"/>
+          <w:lang w:val="nl-NL"/>
+        </w:rPr>
+        <w:t xml:space="preserve"> (stap 3, Apache </w:t>
+      </w:r>
+      <w:proofErr w:type="spellStart"/>
+      <w:r>
+        <w:rPr>
+          <w:highlight w:val="yellow"/>
+          <w:lang w:val="nl-NL"/>
+        </w:rPr>
+        <w:t>Ant</w:t>
+      </w:r>
+      <w:proofErr w:type="spellEnd"/>
+      <w:r>
+        <w:rPr>
+          <w:highlight w:val="yellow"/>
+          <w:lang w:val="nl-NL"/>
+        </w:rPr>
+        <w:t xml:space="preserve"> nu overslaan)</w:t>
       </w:r>
     </w:p>
     <w:p>
@@ -260,6 +368,7 @@
           <w:lang w:val="nl-NL"/>
         </w:rPr>
       </w:pPr>
+      <w:proofErr w:type="gramStart"/>
       <w:r>
         <w:rPr>
           <w:highlight w:val="yellow"/>
@@ -272,7 +381,15 @@
           <w:highlight w:val="yellow"/>
           <w:lang w:val="nl-NL"/>
         </w:rPr>
-        <w:t xml:space="preserve">: </w:t>
+        <w:t>:</w:t>
+      </w:r>
+      <w:proofErr w:type="gramEnd"/>
+      <w:r>
+        <w:rPr>
+          <w:highlight w:val="yellow"/>
+          <w:lang w:val="nl-NL"/>
+        </w:rPr>
+        <w:t xml:space="preserve"> </w:t>
       </w:r>
       <w:hyperlink r:id="rId8" w:history="1">
         <w:r>
@@ -386,6 +503,7 @@
         </w:rPr>
         <w:t xml:space="preserve">Installeren: </w:t>
       </w:r>
+      <w:proofErr w:type="spellStart"/>
       <w:r>
         <w:rPr>
           <w:color w:val="FF0000"/>
@@ -393,6 +511,7 @@
         </w:rPr>
         <w:t>NodeJS</w:t>
       </w:r>
+      <w:proofErr w:type="spellEnd"/>
       <w:r>
         <w:rPr>
           <w:lang w:val="nl-NL"/>
@@ -431,8 +550,17 @@
           <w:rFonts w:ascii="Courier New" w:hAnsi="Courier New" w:cs="Times New Roman (Body CS)"/>
           <w:lang w:val="nl-NL"/>
         </w:rPr>
-        <w:t>node --version</w:t>
-      </w:r>
+        <w:t>node --</w:t>
+      </w:r>
+      <w:proofErr w:type="spellStart"/>
+      <w:r>
+        <w:rPr>
+          <w:rFonts w:ascii="Courier New" w:hAnsi="Courier New" w:cs="Times New Roman (Body CS)"/>
+          <w:lang w:val="nl-NL"/>
+        </w:rPr>
+        <w:t>version</w:t>
+      </w:r>
+      <w:proofErr w:type="spellEnd"/>
       <w:r>
         <w:rPr>
           <w:lang w:val="nl-NL"/>
@@ -530,7 +658,35 @@
         <w:rPr>
           <w:lang w:val="nl-NL"/>
         </w:rPr>
-        <w:t xml:space="preserve">. Dit is een versiebeheersysteem dat door Cordova/PhoneGap op de achtergrond gebruikt wordt: </w:t>
+        <w:t xml:space="preserve">. Dit is een versiebeheersysteem dat door </w:t>
+      </w:r>
+      <w:proofErr w:type="spellStart"/>
+      <w:r>
+        <w:rPr>
+          <w:lang w:val="nl-NL"/>
+        </w:rPr>
+        <w:t>Cordova</w:t>
+      </w:r>
+      <w:proofErr w:type="spellEnd"/>
+      <w:r>
+        <w:rPr>
+          <w:lang w:val="nl-NL"/>
+        </w:rPr>
+        <w:t>/</w:t>
+      </w:r>
+      <w:proofErr w:type="spellStart"/>
+      <w:r>
+        <w:rPr>
+          <w:lang w:val="nl-NL"/>
+        </w:rPr>
+        <w:t>PhoneGap</w:t>
+      </w:r>
+      <w:proofErr w:type="spellEnd"/>
+      <w:r>
+        <w:rPr>
+          <w:lang w:val="nl-NL"/>
+        </w:rPr>
+        <w:t xml:space="preserve"> op de achtergrond gebruikt wordt: </w:t>
       </w:r>
       <w:hyperlink r:id="rId11" w:history="1">
         <w:r>
@@ -559,6 +715,7 @@
           <w:lang w:val="nl-NL"/>
         </w:rPr>
       </w:pPr>
+      <w:proofErr w:type="spellStart"/>
       <w:r>
         <w:rPr>
           <w:lang w:val="en-US"/>
@@ -577,6 +734,7 @@
         </w:rPr>
         <w:t>en</w:t>
       </w:r>
+      <w:proofErr w:type="spellEnd"/>
       <w:r>
         <w:rPr>
           <w:lang w:val="en-US"/>
@@ -588,21 +746,54 @@
           <w:color w:val="FF0000"/>
           <w:lang w:val="en-US"/>
         </w:rPr>
-        <w:t xml:space="preserve">Cordova/PhoneGap </w:t>
-      </w:r>
-      <w:r>
-        <w:rPr>
+        <w:t>Cordova/</w:t>
+      </w:r>
+      <w:proofErr w:type="gramStart"/>
+      <w:r>
+        <w:rPr>
+          <w:color w:val="FF0000"/>
           <w:lang w:val="en-US"/>
         </w:rPr>
-        <w:t xml:space="preserve">: </w:t>
-      </w:r>
+        <w:t xml:space="preserve">PhoneGap </w:t>
+      </w:r>
+      <w:r>
+        <w:rPr>
+          <w:lang w:val="en-US"/>
+        </w:rPr>
+        <w:t>:</w:t>
+      </w:r>
+      <w:proofErr w:type="gramEnd"/>
+      <w:r>
+        <w:rPr>
+          <w:lang w:val="en-US"/>
+        </w:rPr>
+        <w:t xml:space="preserve"> </w:t>
+      </w:r>
+      <w:proofErr w:type="spellStart"/>
       <w:r>
         <w:rPr>
           <w:rFonts w:ascii="Courier New" w:hAnsi="Courier New" w:cs="Courier New"/>
           <w:lang w:val="en-US"/>
         </w:rPr>
-        <w:t>npm install -g cordova</w:t>
-      </w:r>
+        <w:t>npm</w:t>
+      </w:r>
+      <w:proofErr w:type="spellEnd"/>
+      <w:r>
+        <w:rPr>
+          <w:rFonts w:ascii="Courier New" w:hAnsi="Courier New" w:cs="Courier New"/>
+          <w:lang w:val="en-US"/>
+        </w:rPr>
+        <w:t xml:space="preserve"> install -g </w:t>
+      </w:r>
+      <w:proofErr w:type="spellStart"/>
+      <w:r>
+        <w:rPr>
+          <w:rFonts w:ascii="Courier New" w:hAnsi="Courier New" w:cs="Courier New"/>
+          <w:lang w:val="en-US"/>
+        </w:rPr>
+        <w:t>cordova</w:t>
+      </w:r>
+      <w:proofErr w:type="spellEnd"/>
       <w:r>
         <w:rPr>
           <w:lang w:val="en-US"/>
@@ -714,7 +905,21 @@
         <w:rPr>
           <w:lang w:val="nl-NL"/>
         </w:rPr>
-        <w:t>, of in de online webpagina. Uiteraard zullen de versienummers al weer anders/nieuwer zijn.</w:t>
+        <w:t xml:space="preserve">, of in de online webpagina. Uiteraard zullen de versienummers </w:t>
+      </w:r>
+      <w:proofErr w:type="gramStart"/>
+      <w:r>
+        <w:rPr>
+          <w:lang w:val="nl-NL"/>
+        </w:rPr>
+        <w:t>al weer</w:t>
+      </w:r>
+      <w:proofErr w:type="gramEnd"/>
+      <w:r>
+        <w:rPr>
+          <w:lang w:val="nl-NL"/>
+        </w:rPr>
+        <w:t xml:space="preserve"> anders/nieuwer zijn.</w:t>
       </w:r>
     </w:p>
     <w:p>
@@ -745,7 +950,21 @@
         <w:rPr>
           <w:lang w:val="nl-NL"/>
         </w:rPr>
-        <w:t>. Volg de installatiestappen in het boek, of uit de online pagina.</w:t>
+        <w:t xml:space="preserve">. Volg de installatiestappen in het boek, of uit de </w:t>
+      </w:r>
+      <w:proofErr w:type="gramStart"/>
+      <w:r>
+        <w:rPr>
+          <w:lang w:val="nl-NL"/>
+        </w:rPr>
+        <w:t>online pagina</w:t>
+      </w:r>
+      <w:proofErr w:type="gramEnd"/>
+      <w:r>
+        <w:rPr>
+          <w:lang w:val="nl-NL"/>
+        </w:rPr>
+        <w:t>.</w:t>
       </w:r>
     </w:p>
     <w:p>
@@ -765,12 +984,21 @@
         </w:rPr>
         <w:t xml:space="preserve">Testen: </w:t>
       </w:r>
+      <w:proofErr w:type="spellStart"/>
       <w:r>
         <w:rPr>
           <w:color w:val="FF0000"/>
           <w:lang w:val="nl-NL"/>
         </w:rPr>
-        <w:t xml:space="preserve">adb </w:t>
+        <w:t>adb</w:t>
+      </w:r>
+      <w:proofErr w:type="spellEnd"/>
+      <w:r>
+        <w:rPr>
+          <w:color w:val="FF0000"/>
+          <w:lang w:val="nl-NL"/>
+        </w:rPr>
+        <w:t xml:space="preserve"> </w:t>
       </w:r>
       <w:r>
         <w:rPr>
@@ -791,20 +1019,30 @@
         </w:rPr>
         <w:t xml:space="preserve">) moet aanwezig zijn op je computer: </w:t>
       </w:r>
+      <w:proofErr w:type="spellStart"/>
       <w:r>
         <w:rPr>
           <w:rFonts w:ascii="Courier New" w:hAnsi="Courier New" w:cs="Times New Roman (Body CS)"/>
           <w:lang w:val="nl-NL"/>
         </w:rPr>
-        <w:t xml:space="preserve">adb </w:t>
-      </w:r>
+        <w:t>adb</w:t>
+      </w:r>
+      <w:proofErr w:type="spellEnd"/>
       <w:r>
         <w:rPr>
           <w:rFonts w:ascii="Courier New" w:hAnsi="Courier New" w:cs="Times New Roman (Body CS)"/>
           <w:lang w:val="nl-NL"/>
         </w:rPr>
+        <w:t xml:space="preserve"> </w:t>
+      </w:r>
+      <w:r>
+        <w:rPr>
+          <w:rFonts w:ascii="Courier New" w:hAnsi="Courier New" w:cs="Times New Roman (Body CS)"/>
+          <w:lang w:val="nl-NL"/>
+        </w:rPr>
         <w:t>–</w:t>
       </w:r>
+      <w:proofErr w:type="spellStart"/>
       <w:r>
         <w:rPr>
           <w:rFonts w:ascii="Courier New" w:hAnsi="Courier New" w:cs="Times New Roman (Body CS)"/>
@@ -812,6 +1050,7 @@
         </w:rPr>
         <w:t>version</w:t>
       </w:r>
+      <w:proofErr w:type="spellEnd"/>
       <w:r>
         <w:rPr>
           <w:rFonts w:ascii="Courier New" w:hAnsi="Courier New" w:cs="Times New Roman (Body CS)"/>
@@ -886,20 +1125,96 @@
         <w:rPr>
           <w:lang w:val="nl-NL"/>
         </w:rPr>
-        <w:t xml:space="preserve">Nu kun je in principe een nieuw Cordova/PhoneGap project beginnen, met de opdracht </w:t>
-      </w:r>
+        <w:t xml:space="preserve">Nu kun je in principe een nieuw </w:t>
+      </w:r>
+      <w:proofErr w:type="spellStart"/>
+      <w:r>
+        <w:rPr>
+          <w:lang w:val="nl-NL"/>
+        </w:rPr>
+        <w:t>Cordova</w:t>
+      </w:r>
+      <w:proofErr w:type="spellEnd"/>
+      <w:r>
+        <w:rPr>
+          <w:lang w:val="nl-NL"/>
+        </w:rPr>
+        <w:t>/</w:t>
+      </w:r>
+      <w:proofErr w:type="spellStart"/>
+      <w:r>
+        <w:rPr>
+          <w:lang w:val="nl-NL"/>
+        </w:rPr>
+        <w:t>PhoneGap</w:t>
+      </w:r>
+      <w:proofErr w:type="spellEnd"/>
+      <w:r>
+        <w:rPr>
+          <w:lang w:val="nl-NL"/>
+        </w:rPr>
+        <w:t xml:space="preserve"> project beginnen, met de opdracht </w:t>
+      </w:r>
+      <w:proofErr w:type="spellStart"/>
       <w:r>
         <w:rPr>
           <w:rFonts w:ascii="Courier New" w:hAnsi="Courier New" w:cs="Times New Roman (Body CS)"/>
           <w:lang w:val="nl-NL"/>
         </w:rPr>
-        <w:t>cordova create myDemoApp</w:t>
-      </w:r>
-      <w:r>
-        <w:rPr>
-          <w:lang w:val="nl-NL"/>
-        </w:rPr>
-        <w:t>. Maar dit gaan we in het tweede deel van de training ook uitgebreid doen, besteed er voor nu nog niet al te veel tijd aan.</w:t>
+        <w:t>cordova</w:t>
+      </w:r>
+      <w:proofErr w:type="spellEnd"/>
+      <w:r>
+        <w:rPr>
+          <w:rFonts w:ascii="Courier New" w:hAnsi="Courier New" w:cs="Times New Roman (Body CS)"/>
+          <w:lang w:val="nl-NL"/>
+        </w:rPr>
+        <w:t xml:space="preserve"> </w:t>
+      </w:r>
+      <w:proofErr w:type="spellStart"/>
+      <w:r>
+        <w:rPr>
+          <w:rFonts w:ascii="Courier New" w:hAnsi="Courier New" w:cs="Times New Roman (Body CS)"/>
+          <w:lang w:val="nl-NL"/>
+        </w:rPr>
+        <w:t>create</w:t>
+      </w:r>
+      <w:proofErr w:type="spellEnd"/>
+      <w:r>
+        <w:rPr>
+          <w:rFonts w:ascii="Courier New" w:hAnsi="Courier New" w:cs="Times New Roman (Body CS)"/>
+          <w:lang w:val="nl-NL"/>
+        </w:rPr>
+        <w:t xml:space="preserve"> </w:t>
+      </w:r>
+      <w:proofErr w:type="spellStart"/>
+      <w:r>
+        <w:rPr>
+          <w:rFonts w:ascii="Courier New" w:hAnsi="Courier New" w:cs="Times New Roman (Body CS)"/>
+          <w:lang w:val="nl-NL"/>
+        </w:rPr>
+        <w:t>myDemoApp</w:t>
+      </w:r>
+      <w:proofErr w:type="spellEnd"/>
+      <w:r>
+        <w:rPr>
+          <w:lang w:val="nl-NL"/>
+        </w:rPr>
+        <w:t xml:space="preserve">. Maar dit gaan we in het tweede deel van de training ook uitgebreid doen, besteed </w:t>
+      </w:r>
+      <w:proofErr w:type="gramStart"/>
+      <w:r>
+        <w:rPr>
+          <w:lang w:val="nl-NL"/>
+        </w:rPr>
+        <w:t>er voor</w:t>
+      </w:r>
+      <w:proofErr w:type="gramEnd"/>
+      <w:r>
+        <w:rPr>
+          <w:lang w:val="nl-NL"/>
+        </w:rPr>
+        <w:t xml:space="preserve"> nu nog niet al te veel tijd aan.</w:t>
       </w:r>
     </w:p>
     <w:p>
@@ -920,7 +1235,21 @@
         <w:rPr>
           <w:lang w:val="nl-NL"/>
         </w:rPr>
-        <w:t xml:space="preserve">Leeswijzer boek PhoneGap </w:t>
+        <w:t xml:space="preserve">Leeswijzer boek </w:t>
+      </w:r>
+      <w:proofErr w:type="spellStart"/>
+      <w:r>
+        <w:rPr>
+          <w:lang w:val="nl-NL"/>
+        </w:rPr>
+        <w:t>PhoneGap</w:t>
+      </w:r>
+      <w:proofErr w:type="spellEnd"/>
+      <w:r>
+        <w:rPr>
+          <w:lang w:val="nl-NL"/>
+        </w:rPr>
+        <w:t xml:space="preserve"> </w:t>
       </w:r>
     </w:p>
     <w:p>
@@ -1012,7 +1341,21 @@
         <w:rPr>
           <w:lang w:val="nl-NL"/>
         </w:rPr>
-        <w:t>Doorlezen, ter kennisname. In het boek wordt BootStrap gebruikt, in de training gaan wij Framework7 gebruiken. Je mag de stappen uitvoeren voor je begrip, maar het hoeft niet. We doen dit ook (later) in de training.</w:t>
+        <w:t xml:space="preserve">Doorlezen, ter kennisname. In het boek wordt </w:t>
+      </w:r>
+      <w:proofErr w:type="spellStart"/>
+      <w:r>
+        <w:rPr>
+          <w:lang w:val="nl-NL"/>
+        </w:rPr>
+        <w:t>BootStrap</w:t>
+      </w:r>
+      <w:proofErr w:type="spellEnd"/>
+      <w:r>
+        <w:rPr>
+          <w:lang w:val="nl-NL"/>
+        </w:rPr>
+        <w:t xml:space="preserve"> gebruikt, in de training gaan wij Framework7 gebruiken. Je mag de stappen uitvoeren voor je begrip, maar het hoeft niet. We doen dit ook (later) in de training.</w:t>
       </w:r>
     </w:p>
     <w:p>
@@ -1162,7 +1505,21 @@
         <w:rPr>
           <w:lang w:val="nl-NL"/>
         </w:rPr>
-        <w:t xml:space="preserve">– Publicatie in Google Play. Mag je doorlezen voor het algemene begrip (en om je eigen apps te publiceren), maar is voor MinDef waarschijnlijk minder van belang. </w:t>
+        <w:t xml:space="preserve">– Publicatie in Google Play. Mag je doorlezen voor het algemene begrip (en om je eigen apps te publiceren), maar is voor </w:t>
+      </w:r>
+      <w:proofErr w:type="spellStart"/>
+      <w:r>
+        <w:rPr>
+          <w:lang w:val="nl-NL"/>
+        </w:rPr>
+        <w:t>MinDef</w:t>
+      </w:r>
+      <w:proofErr w:type="spellEnd"/>
+      <w:r>
+        <w:rPr>
+          <w:lang w:val="nl-NL"/>
+        </w:rPr>
+        <w:t xml:space="preserve"> waarschijnlijk minder van belang. </w:t>
       </w:r>
     </w:p>
     <w:p>
@@ -1231,7 +1588,21 @@
         <w:rPr>
           <w:lang w:val="nl-NL"/>
         </w:rPr>
-        <w:t xml:space="preserve"> – Publicatie in Apple App Store – idem. Je mag het doorlezen voor je eigen informatie, maar voor MinDef mogelijk minder van belang?</w:t>
+        <w:t xml:space="preserve"> – Publicatie in Apple App Store – idem. Je mag het doorlezen voor je eigen informatie, maar voor </w:t>
+      </w:r>
+      <w:proofErr w:type="spellStart"/>
+      <w:r>
+        <w:rPr>
+          <w:lang w:val="nl-NL"/>
+        </w:rPr>
+        <w:t>MinDef</w:t>
+      </w:r>
+      <w:proofErr w:type="spellEnd"/>
+      <w:r>
+        <w:rPr>
+          <w:lang w:val="nl-NL"/>
+        </w:rPr>
+        <w:t xml:space="preserve"> mogelijk minder van belang?</w:t>
       </w:r>
     </w:p>
     <w:p>
@@ -1277,7 +1648,63 @@
         <w:rPr>
           <w:lang w:val="nl-NL"/>
         </w:rPr>
-        <w:t>Eerst: een lijst met af te spelen video’s hebben. Bijvoorbeeld hardcoded in de app, of anders downloaden via Ajax.</w:t>
+        <w:t xml:space="preserve">Eerst: een lijst met af te spelen video’s hebben. Bijvoorbeeld </w:t>
+      </w:r>
+      <w:proofErr w:type="spellStart"/>
+      <w:r>
+        <w:rPr>
+          <w:lang w:val="nl-NL"/>
+        </w:rPr>
+        <w:t>hardcoded</w:t>
+      </w:r>
+      <w:proofErr w:type="spellEnd"/>
+      <w:r>
+        <w:rPr>
+          <w:lang w:val="nl-NL"/>
+        </w:rPr>
+        <w:t xml:space="preserve"> in de app, of anders downloaden via Ajax.</w:t>
+      </w:r>
+    </w:p>
+    <w:p>
+      <w:pPr>
+        <w:pStyle w:val="ListParagraph"/>
+        <w:numPr>
+          <w:ilvl w:val="1"/>
+          <w:numId w:val="4"/>
+        </w:numPr>
+        <w:rPr>
+          <w:lang w:val="nl-NL"/>
+        </w:rPr>
+      </w:pPr>
+      <w:r>
+        <w:rPr>
+          <w:lang w:val="nl-NL"/>
+        </w:rPr>
+        <w:t xml:space="preserve">Mijn voorbeeld: </w:t>
+      </w:r>
+      <w:r>
+        <w:rPr>
+          <w:lang w:val="nl-NL"/>
+        </w:rPr>
+        <w:t>'http://www.kassenaar.nl/video/video1_20mb.mp4'</w:t>
+      </w:r>
+    </w:p>
+    <w:p>
+      <w:pPr>
+        <w:pStyle w:val="ListParagraph"/>
+        <w:numPr>
+          <w:ilvl w:val="1"/>
+          <w:numId w:val="4"/>
+        </w:numPr>
+        <w:rPr>
+          <w:lang w:val="nl-NL"/>
+        </w:rPr>
+      </w:pPr>
+      <w:r>
+        <w:rPr>
+          <w:lang w:val="nl-NL"/>
+        </w:rPr>
+        <w:t>Het voorbeeld staat in de pagina ./pages/download.html</w:t>
       </w:r>
     </w:p>
     <w:p>
@@ -1295,13 +1722,33 @@
         <w:rPr>
           <w:lang w:val="nl-NL"/>
         </w:rPr>
-        <w:t>Dan</w:t>
-      </w:r>
-      <w:r>
-        <w:rPr>
-          <w:lang w:val="nl-NL"/>
-        </w:rPr>
-        <w:t xml:space="preserve">: checken of het file al bestaat. </w:t>
+        <w:t>C</w:t>
+      </w:r>
+      <w:r>
+        <w:rPr>
+          <w:lang w:val="nl-NL"/>
+        </w:rPr>
+        <w:t xml:space="preserve">hecken of </w:t>
+      </w:r>
+      <w:proofErr w:type="gramStart"/>
+      <w:r>
+        <w:rPr>
+          <w:lang w:val="nl-NL"/>
+        </w:rPr>
+        <w:t>het</w:t>
+      </w:r>
+      <w:proofErr w:type="gramEnd"/>
+      <w:r>
+        <w:rPr>
+          <w:lang w:val="nl-NL"/>
+        </w:rPr>
+        <w:t xml:space="preserve"> file al bestaat. </w:t>
+      </w:r>
+      <w:r>
+        <w:rPr>
+          <w:lang w:val="nl-NL"/>
+        </w:rPr>
+        <w:t>Een tekstvoorbeeld:</w:t>
       </w:r>
     </w:p>
     <w:p>
@@ -1355,8 +1802,36 @@
         <w:rPr>
           <w:lang w:val="nl-NL"/>
         </w:rPr>
-        <w:t xml:space="preserve"> - Cordova file plugin</w:t>
-      </w:r>
+        <w:t xml:space="preserve"> - </w:t>
+      </w:r>
+      <w:r>
+        <w:rPr>
+          <w:lang w:val="nl-NL"/>
+        </w:rPr>
+        <w:t xml:space="preserve">Zo ja, </w:t>
+      </w:r>
+      <w:proofErr w:type="spellStart"/>
+      <w:r>
+        <w:rPr>
+          <w:lang w:val="nl-NL"/>
+        </w:rPr>
+        <w:t>Cordova</w:t>
+      </w:r>
+      <w:proofErr w:type="spellEnd"/>
+      <w:r>
+        <w:rPr>
+          <w:lang w:val="nl-NL"/>
+        </w:rPr>
+        <w:t xml:space="preserve"> file </w:t>
+      </w:r>
+      <w:proofErr w:type="spellStart"/>
+      <w:r>
+        <w:rPr>
+          <w:lang w:val="nl-NL"/>
+        </w:rPr>
+        <w:t>plugin</w:t>
+      </w:r>
+      <w:proofErr w:type="spellEnd"/>
       <w:r>
         <w:rPr>
           <w:lang w:val="nl-NL"/>
@@ -1392,6 +1867,12 @@
           <w:lang w:val="nl-NL"/>
         </w:rPr>
         <w:t>andssysteem</w:t>
+      </w:r>
+      <w:r>
+        <w:rPr>
+          <w:lang w:val="nl-NL"/>
+        </w:rPr>
+        <w:t>.</w:t>
       </w:r>
     </w:p>
     <w:p>
@@ -1402,37 +1883,41 @@
           <w:numId w:val="1"/>
         </w:numPr>
         <w:rPr>
-          <w:lang w:val="en-US"/>
+          <w:lang w:val="nl-NL"/>
         </w:rPr>
       </w:pPr>
       <w:hyperlink r:id="rId16" w:history="1">
         <w:r>
           <w:rPr>
             <w:rStyle w:val="Hyperlink"/>
-            <w:lang w:val="en-US"/>
+            <w:lang w:val="nl-NL"/>
           </w:rPr>
           <w:t>https://cordova.apache.org/docs/en/latest/reference/cordova-plugin-file-transfer/</w:t>
         </w:r>
       </w:hyperlink>
       <w:r>
         <w:rPr>
-          <w:lang w:val="en-US"/>
-        </w:rPr>
-        <w:t xml:space="preserve"> - File</w:t>
-      </w:r>
-      <w:r>
-        <w:rPr>
-          <w:lang w:val="en-US"/>
-        </w:rPr>
-        <w:t xml:space="preserve"> Transfer, voor up- en downloaden van bestanden.</w:t>
-      </w:r>
-      <w:bookmarkStart w:id="0" w:name="_GoBack"/>
-      <w:bookmarkEnd w:id="0"/>
-    </w:p>
-    <w:p>
-      <w:pPr>
-        <w:rPr>
-          <w:lang w:val="en-US"/>
+          <w:lang w:val="nl-NL"/>
+        </w:rPr>
+        <w:t xml:space="preserve"> - </w:t>
+      </w:r>
+      <w:r>
+        <w:rPr>
+          <w:lang w:val="nl-NL"/>
+        </w:rPr>
+        <w:t xml:space="preserve">Zo nee, </w:t>
+      </w:r>
+      <w:r>
+        <w:rPr>
+          <w:lang w:val="nl-NL"/>
+        </w:rPr>
+        <w:t>File Transfer, voor up- en downloaden van bestanden.</w:t>
+      </w:r>
+    </w:p>
+    <w:p>
+      <w:pPr>
+        <w:rPr>
+          <w:lang w:val="nl-NL"/>
         </w:rPr>
       </w:pPr>
     </w:p>
@@ -1451,7 +1936,42 @@
         <w:rPr>
           <w:lang w:val="nl-NL"/>
         </w:rPr>
-        <w:t xml:space="preserve">Zo ja – Video afspelen. Bijvoorbeeld via videoplayer plugin, </w:t>
+        <w:lastRenderedPageBreak/>
+        <w:t xml:space="preserve">Als de video is gedownload of al bestaat </w:t>
+      </w:r>
+      <w:r>
+        <w:rPr>
+          <w:lang w:val="nl-NL"/>
+        </w:rPr>
+        <w:t xml:space="preserve">– Video afspelen. Bijvoorbeeld via </w:t>
+      </w:r>
+      <w:proofErr w:type="spellStart"/>
+      <w:r>
+        <w:rPr>
+          <w:lang w:val="nl-NL"/>
+        </w:rPr>
+        <w:t>videoplayer</w:t>
+      </w:r>
+      <w:proofErr w:type="spellEnd"/>
+      <w:r>
+        <w:rPr>
+          <w:lang w:val="nl-NL"/>
+        </w:rPr>
+        <w:t xml:space="preserve"> </w:t>
+      </w:r>
+      <w:proofErr w:type="spellStart"/>
+      <w:r>
+        <w:rPr>
+          <w:lang w:val="nl-NL"/>
+        </w:rPr>
+        <w:t>plugin</w:t>
+      </w:r>
+      <w:proofErr w:type="spellEnd"/>
+      <w:r>
+        <w:rPr>
+          <w:lang w:val="nl-NL"/>
+        </w:rPr>
+        <w:t xml:space="preserve">, </w:t>
       </w:r>
       <w:hyperlink r:id="rId17" w:history="1">
         <w:r>
@@ -1484,8 +2004,21 @@
         <w:rPr>
           <w:lang w:val="nl-NL"/>
         </w:rPr>
-        <w:lastRenderedPageBreak/>
-        <w:t>Zo nee, downloaden volgens artikel Raymond Camden, en daarna de video player starten.</w:t>
+        <w:t xml:space="preserve">Zo nee, downloaden volgens artikel Raymond Camden, en daarna de video </w:t>
+      </w:r>
+      <w:proofErr w:type="spellStart"/>
+      <w:r>
+        <w:rPr>
+          <w:lang w:val="nl-NL"/>
+        </w:rPr>
+        <w:t>player</w:t>
+      </w:r>
+      <w:proofErr w:type="spellEnd"/>
+      <w:r>
+        <w:rPr>
+          <w:lang w:val="nl-NL"/>
+        </w:rPr>
+        <w:t xml:space="preserve"> starten.</w:t>
       </w:r>
     </w:p>
     <w:p>
@@ -1501,11 +2034,33 @@
           <w:lang w:val="en-US"/>
         </w:rPr>
       </w:pPr>
+      <w:proofErr w:type="spellStart"/>
       <w:r>
         <w:rPr>
           <w:lang w:val="en-US"/>
         </w:rPr>
-        <w:t xml:space="preserve">Documentatie over cordova-plugin-file: </w:t>
+        <w:t>Documentatie</w:t>
+      </w:r>
+      <w:proofErr w:type="spellEnd"/>
+      <w:r>
+        <w:rPr>
+          <w:lang w:val="en-US"/>
+        </w:rPr>
+        <w:t xml:space="preserve"> over </w:t>
+      </w:r>
+      <w:proofErr w:type="spellStart"/>
+      <w:r>
+        <w:rPr>
+          <w:lang w:val="en-US"/>
+        </w:rPr>
+        <w:t>cordova</w:t>
+      </w:r>
+      <w:proofErr w:type="spellEnd"/>
+      <w:r>
+        <w:rPr>
+          <w:lang w:val="en-US"/>
+        </w:rPr>
+        <w:t xml:space="preserve">-plugin-file: </w:t>
       </w:r>
       <w:hyperlink r:id="rId18" w:history="1">
         <w:r>
@@ -1530,11 +2085,33 @@
           <w:lang w:val="en-US"/>
         </w:rPr>
       </w:pPr>
+      <w:proofErr w:type="spellStart"/>
       <w:r>
         <w:rPr>
           <w:lang w:val="en-US"/>
         </w:rPr>
-        <w:t>Documentatie cordova-plugin-file-transfer:</w:t>
+        <w:t>Documentatie</w:t>
+      </w:r>
+      <w:proofErr w:type="spellEnd"/>
+      <w:r>
+        <w:rPr>
+          <w:lang w:val="en-US"/>
+        </w:rPr>
+        <w:t xml:space="preserve"> </w:t>
+      </w:r>
+      <w:proofErr w:type="spellStart"/>
+      <w:r>
+        <w:rPr>
+          <w:lang w:val="en-US"/>
+        </w:rPr>
+        <w:t>cordova</w:t>
+      </w:r>
+      <w:proofErr w:type="spellEnd"/>
+      <w:r>
+        <w:rPr>
+          <w:lang w:val="en-US"/>
+        </w:rPr>
+        <w:t>-plugin-file-transfer:</w:t>
       </w:r>
     </w:p>
     <w:p>
@@ -1556,75 +2133,436 @@
         <w:rPr>
           <w:lang w:val="en-US"/>
         </w:rPr>
-        <w:t xml:space="preserve"> (depr</w:t>
-      </w:r>
-      <w:r>
+        <w:t xml:space="preserve"> </w:t>
+      </w:r>
+    </w:p>
+    <w:p>
+      <w:pPr>
         <w:rPr>
           <w:lang w:val="en-US"/>
         </w:rPr>
-        <w:t xml:space="preserve">ecated?) Use XHR- see blog post at </w:t>
-      </w:r>
+      </w:pPr>
+    </w:p>
+    <w:p>
+      <w:pPr>
+        <w:rPr>
+          <w:lang w:val="nl-NL"/>
+        </w:rPr>
+      </w:pPr>
+      <w:r>
+        <w:rPr>
+          <w:lang w:val="nl-NL"/>
+        </w:rPr>
+        <w:t xml:space="preserve">Documentatie </w:t>
+      </w:r>
+      <w:proofErr w:type="spellStart"/>
+      <w:r>
+        <w:rPr>
+          <w:lang w:val="nl-NL"/>
+        </w:rPr>
+        <w:t>cordova</w:t>
+      </w:r>
+      <w:proofErr w:type="spellEnd"/>
+      <w:r>
+        <w:rPr>
+          <w:lang w:val="nl-NL"/>
+        </w:rPr>
+        <w:t>-</w:t>
+      </w:r>
+      <w:proofErr w:type="spellStart"/>
+      <w:r>
+        <w:rPr>
+          <w:lang w:val="nl-NL"/>
+        </w:rPr>
+        <w:t>plugin</w:t>
+      </w:r>
+      <w:proofErr w:type="spellEnd"/>
+      <w:r>
+        <w:rPr>
+          <w:lang w:val="nl-NL"/>
+        </w:rPr>
+        <w:t>-streaming-media</w:t>
+      </w:r>
+      <w:r>
+        <w:rPr>
+          <w:lang w:val="nl-NL"/>
+        </w:rPr>
+        <w:t>:</w:t>
+      </w:r>
+    </w:p>
+    <w:p>
+      <w:pPr>
+        <w:rPr>
+          <w:lang w:val="nl-NL"/>
+        </w:rPr>
+      </w:pPr>
       <w:hyperlink r:id="rId20" w:history="1">
         <w:r>
           <w:rPr>
             <w:rStyle w:val="Hyperlink"/>
-            <w:lang w:val="en-US"/>
+            <w:lang w:val="nl-NL"/>
           </w:rPr>
-          <w:t>https://cordova.apache.org/blog/2017/10/18/from-filetransfer-to-xhr2.html</w:t>
+          <w:t>https://github.com/nchutchind/cordova-plugin-streaming-media</w:t>
         </w:r>
       </w:hyperlink>
       <w:r>
         <w:rPr>
-          <w:lang w:val="en-US"/>
-        </w:rPr>
-        <w:t xml:space="preserve"> (but a lot more verbose, IMO).</w:t>
-      </w:r>
-    </w:p>
-    <w:p>
-      <w:pPr>
-        <w:rPr>
-          <w:lang w:val="en-US"/>
-        </w:rPr>
-      </w:pPr>
-    </w:p>
-    <w:p>
-      <w:pPr>
-        <w:pStyle w:val="Heading1"/>
-        <w:rPr>
-          <w:lang w:val="en-US"/>
-        </w:rPr>
-      </w:pPr>
-      <w:r>
-        <w:rPr>
-          <w:lang w:val="en-US"/>
-        </w:rPr>
-        <w:t>QR-codes, deep linking to pages in your app</w:t>
-      </w:r>
-    </w:p>
-    <w:p>
-      <w:pPr>
-        <w:rPr>
-          <w:lang w:val="en-US"/>
-        </w:rPr>
-      </w:pPr>
+          <w:lang w:val="nl-NL"/>
+        </w:rPr>
+        <w:t xml:space="preserve"> </w:t>
+      </w:r>
+    </w:p>
+    <w:p>
+      <w:pPr>
+        <w:pStyle w:val="ListParagraph"/>
+        <w:numPr>
+          <w:ilvl w:val="0"/>
+          <w:numId w:val="1"/>
+        </w:numPr>
+        <w:rPr>
+          <w:lang w:val="nl-NL"/>
+        </w:rPr>
+      </w:pPr>
+      <w:r>
+        <w:rPr>
+          <w:lang w:val="nl-NL"/>
+        </w:rPr>
+        <w:t>Kijk ook naar de opties – deze hebben we in de training niet besproken.</w:t>
+      </w:r>
+    </w:p>
+    <w:p>
+      <w:pPr>
+        <w:rPr>
+          <w:lang w:val="nl-NL"/>
+        </w:rPr>
+      </w:pPr>
+    </w:p>
+    <w:p>
+      <w:pPr>
+        <w:rPr>
+          <w:lang w:val="nl-NL"/>
+        </w:rPr>
+      </w:pPr>
+      <w:r>
+        <w:rPr>
+          <w:lang w:val="nl-NL"/>
+        </w:rPr>
+        <w:t xml:space="preserve">File verwijderen uit </w:t>
+      </w:r>
+      <w:proofErr w:type="spellStart"/>
+      <w:r>
+        <w:rPr>
+          <w:lang w:val="nl-NL"/>
+        </w:rPr>
+        <w:t>sandbox</w:t>
+      </w:r>
+      <w:proofErr w:type="spellEnd"/>
+      <w:r>
+        <w:rPr>
+          <w:lang w:val="nl-NL"/>
+        </w:rPr>
+        <w:t xml:space="preserve"> binnen de app:</w:t>
+      </w:r>
+    </w:p>
+    <w:p>
+      <w:pPr>
+        <w:pStyle w:val="ListParagraph"/>
+        <w:numPr>
+          <w:ilvl w:val="0"/>
+          <w:numId w:val="1"/>
+        </w:numPr>
+        <w:rPr>
+          <w:lang w:val="nl-NL"/>
+        </w:rPr>
+      </w:pPr>
+      <w:r>
+        <w:rPr>
+          <w:lang w:val="nl-NL"/>
+        </w:rPr>
+        <w:t xml:space="preserve">Nog niet gelukt, maar het zou op deze wijze mogelijk moeten zijn: </w:t>
+      </w:r>
       <w:hyperlink r:id="rId21" w:history="1">
         <w:r>
           <w:rPr>
             <w:rStyle w:val="Hyperlink"/>
-            <w:lang w:val="en-US"/>
+            <w:lang w:val="nl-NL"/>
           </w:rPr>
-          <w:t>https://pureoxygenlabs.com/how-to-create-a-qr-codes-that-deep-link-to-your-mobile-app/</w:t>
+          <w:t>https://www.webniraj.com/2017/08/22/cordova-deleting-a-file-using-the-file-plugin/</w:t>
         </w:r>
       </w:hyperlink>
       <w:r>
         <w:rPr>
+          <w:lang w:val="nl-NL"/>
+        </w:rPr>
+        <w:t xml:space="preserve"> </w:t>
+      </w:r>
+    </w:p>
+    <w:p>
+      <w:pPr>
+        <w:pStyle w:val="ListParagraph"/>
+        <w:numPr>
+          <w:ilvl w:val="0"/>
+          <w:numId w:val="1"/>
+        </w:numPr>
+        <w:rPr>
+          <w:lang w:val="nl-NL"/>
+        </w:rPr>
+      </w:pPr>
+      <w:r>
+        <w:rPr>
+          <w:lang w:val="nl-NL"/>
+        </w:rPr>
+        <w:t xml:space="preserve">Of: </w:t>
+      </w:r>
+      <w:hyperlink r:id="rId22" w:history="1">
+        <w:r>
+          <w:rPr>
+            <w:rStyle w:val="Hyperlink"/>
+            <w:lang w:val="nl-NL"/>
+          </w:rPr>
+          <w:t>https://ourcodeworld.com/articles/read/28/how-to-delete-file-with-cordova</w:t>
+        </w:r>
+      </w:hyperlink>
+      <w:r>
+        <w:rPr>
+          <w:lang w:val="nl-NL"/>
+        </w:rPr>
+        <w:t xml:space="preserve"> (dat is grotendeels dezelfde code, maar nogmaals</w:t>
+      </w:r>
+      <w:r>
+        <w:rPr>
+          <w:lang w:val="nl-NL"/>
+        </w:rPr>
+        <w:t>, het is nog niet gelukt – lijkt niet goed te werken op deze wijze).</w:t>
+      </w:r>
+    </w:p>
+    <w:p>
+      <w:pPr>
+        <w:rPr>
+          <w:lang w:val="nl-NL"/>
+        </w:rPr>
+      </w:pPr>
+    </w:p>
+    <w:p>
+      <w:pPr>
+        <w:pStyle w:val="Heading1"/>
+        <w:rPr>
+          <w:lang w:val="nl-NL"/>
+        </w:rPr>
+      </w:pPr>
+      <w:r>
+        <w:rPr>
+          <w:lang w:val="nl-NL"/>
+        </w:rPr>
+        <w:t>Algemene werkwijze</w:t>
+      </w:r>
+    </w:p>
+    <w:p>
+      <w:pPr>
+        <w:rPr>
+          <w:lang w:val="nl-NL"/>
+        </w:rPr>
+      </w:pPr>
+      <w:r>
+        <w:rPr>
+          <w:lang w:val="nl-NL"/>
+        </w:rPr>
+        <w:t xml:space="preserve">Complexe plug-ins bijna </w:t>
+      </w:r>
+      <w:r>
+        <w:rPr>
+          <w:lang w:val="nl-NL"/>
+        </w:rPr>
+        <w:t>altijd</w:t>
+      </w:r>
+      <w:r>
+        <w:rPr>
+          <w:lang w:val="nl-NL"/>
+        </w:rPr>
+        <w:t xml:space="preserve"> volgens het principe:</w:t>
+      </w:r>
+    </w:p>
+    <w:p>
+      <w:pPr>
+        <w:pStyle w:val="ListParagraph"/>
+        <w:numPr>
+          <w:ilvl w:val="0"/>
+          <w:numId w:val="1"/>
+        </w:numPr>
+        <w:rPr>
+          <w:lang w:val="nl-NL"/>
+        </w:rPr>
+      </w:pPr>
+      <w:proofErr w:type="spellStart"/>
+      <w:r>
+        <w:rPr>
+          <w:lang w:val="nl-NL"/>
+        </w:rPr>
+        <w:t>Plugin</w:t>
+      </w:r>
+      <w:proofErr w:type="spellEnd"/>
+      <w:r>
+        <w:rPr>
+          <w:lang w:val="nl-NL"/>
+        </w:rPr>
+        <w:t xml:space="preserve"> aanroepen</w:t>
+      </w:r>
+    </w:p>
+    <w:p>
+      <w:pPr>
+        <w:pStyle w:val="ListParagraph"/>
+        <w:numPr>
+          <w:ilvl w:val="1"/>
+          <w:numId w:val="1"/>
+        </w:numPr>
+        <w:rPr>
+          <w:lang w:val="nl-NL"/>
+        </w:rPr>
+      </w:pPr>
+      <w:proofErr w:type="spellStart"/>
+      <w:r>
+        <w:rPr>
+          <w:i/>
+          <w:lang w:val="nl-NL"/>
+        </w:rPr>
+        <w:t>Success</w:t>
+      </w:r>
+      <w:proofErr w:type="spellEnd"/>
+      <w:r>
+        <w:rPr>
+          <w:lang w:val="nl-NL"/>
+        </w:rPr>
+        <w:t xml:space="preserve"> </w:t>
+      </w:r>
+      <w:proofErr w:type="spellStart"/>
+      <w:r>
+        <w:rPr>
+          <w:lang w:val="nl-NL"/>
+        </w:rPr>
+        <w:t>callback</w:t>
+      </w:r>
+      <w:proofErr w:type="spellEnd"/>
+      <w:r>
+        <w:rPr>
+          <w:lang w:val="nl-NL"/>
+        </w:rPr>
+        <w:t xml:space="preserve"> voor als het goed gaat,</w:t>
+      </w:r>
+    </w:p>
+    <w:p>
+      <w:pPr>
+        <w:pStyle w:val="ListParagraph"/>
+        <w:numPr>
+          <w:ilvl w:val="1"/>
+          <w:numId w:val="1"/>
+        </w:numPr>
+        <w:rPr>
+          <w:lang w:val="nl-NL"/>
+        </w:rPr>
+      </w:pPr>
+      <w:r>
+        <w:rPr>
+          <w:i/>
+          <w:lang w:val="nl-NL"/>
+        </w:rPr>
+        <w:t>Error</w:t>
+      </w:r>
+      <w:r>
+        <w:rPr>
+          <w:lang w:val="nl-NL"/>
+        </w:rPr>
+        <w:t xml:space="preserve"> </w:t>
+      </w:r>
+      <w:proofErr w:type="spellStart"/>
+      <w:r>
+        <w:rPr>
+          <w:lang w:val="nl-NL"/>
+        </w:rPr>
+        <w:t>callbackfunctie</w:t>
+      </w:r>
+      <w:proofErr w:type="spellEnd"/>
+      <w:r>
+        <w:rPr>
+          <w:lang w:val="nl-NL"/>
+        </w:rPr>
+        <w:t xml:space="preserve"> voor als het fout gaat</w:t>
+      </w:r>
+    </w:p>
+    <w:p>
+      <w:pPr>
+        <w:pStyle w:val="ListParagraph"/>
+        <w:numPr>
+          <w:ilvl w:val="1"/>
+          <w:numId w:val="1"/>
+        </w:numPr>
+        <w:rPr>
+          <w:lang w:val="nl-NL"/>
+        </w:rPr>
+      </w:pPr>
+      <w:r>
+        <w:rPr>
+          <w:i/>
+          <w:lang w:val="nl-NL"/>
+        </w:rPr>
+        <w:t>Options</w:t>
+      </w:r>
+      <w:r>
+        <w:rPr>
+          <w:lang w:val="nl-NL"/>
+        </w:rPr>
+        <w:t xml:space="preserve"> object om plug-in te configureren. </w:t>
+      </w:r>
+    </w:p>
+    <w:p>
+      <w:pPr>
+        <w:pStyle w:val="ListParagraph"/>
+        <w:numPr>
+          <w:ilvl w:val="1"/>
+          <w:numId w:val="1"/>
+        </w:numPr>
+        <w:rPr>
+          <w:lang w:val="nl-NL"/>
+        </w:rPr>
+      </w:pPr>
+      <w:r>
+        <w:rPr>
+          <w:lang w:val="nl-NL"/>
+        </w:rPr>
+        <w:t xml:space="preserve">Error/Options zijn vaak optioneel (maar geven meer mogelijkheden tot </w:t>
+      </w:r>
+      <w:proofErr w:type="spellStart"/>
+      <w:r>
+        <w:rPr>
+          <w:lang w:val="nl-NL"/>
+        </w:rPr>
+        <w:t>finetuning</w:t>
+      </w:r>
+      <w:proofErr w:type="spellEnd"/>
+      <w:r>
+        <w:rPr>
+          <w:lang w:val="nl-NL"/>
+        </w:rPr>
+        <w:t>).</w:t>
+      </w:r>
+    </w:p>
+    <w:p>
+      <w:pPr>
+        <w:rPr>
+          <w:lang w:val="nl-NL"/>
+        </w:rPr>
+      </w:pPr>
+    </w:p>
+    <w:p>
+      <w:pPr>
+        <w:rPr>
           <w:lang w:val="en-US"/>
         </w:rPr>
-        <w:t xml:space="preserve"> </w:t>
-      </w:r>
+      </w:pPr>
+      <w:bookmarkStart w:id="0" w:name="_GoBack"/>
+      <w:bookmarkEnd w:id="0"/>
     </w:p>
     <w:sectPr>
-      <w:footerReference w:type="default" r:id="rId22"/>
+      <w:footerReference w:type="default" r:id="rId23"/>
       <w:pgSz w:w="11900" w:h="16840"/>
       <w:pgMar w:top="1440" w:right="1440" w:bottom="1440" w:left="1440" w:header="708" w:footer="708" w:gutter="0"/>
       <w:cols w:space="708"/>
@@ -1855,7 +2793,7 @@
         <w:ind w:left="720" w:hanging="360"/>
       </w:pPr>
     </w:lvl>
-    <w:lvl w:ilvl="1" w:tplc="04090019" w:tentative="1">
+    <w:lvl w:ilvl="1" w:tplc="04090019">
       <w:start w:val="1"/>
       <w:numFmt w:val="lowerLetter"/>
       <w:lvlText w:val="%2."/>
@@ -2605,7 +3543,6 @@
   <w:style w:type="character" w:default="1" w:styleId="DefaultParagraphFont">
     <w:name w:val="Default Paragraph Font"/>
     <w:uiPriority w:val="1"/>
-    <w:semiHidden/>
     <w:unhideWhenUsed/>
   </w:style>
   <w:style w:type="table" w:default="1" w:styleId="TableNormal">

</xml_diff>

<commit_message>
Leeswijzer update met plugin-informatie.
</commit_message>
<xml_diff>
--- a/leeswijzer-mobile.docx
+++ b/leeswijzer-mobile.docx
@@ -1614,10 +1614,142 @@
     </w:p>
     <w:p>
       <w:pPr>
-        <w:rPr>
-          <w:lang w:val="nl-NL"/>
-        </w:rPr>
-      </w:pPr>
+        <w:pStyle w:val="Heading1"/>
+        <w:rPr>
+          <w:lang w:val="nl-NL"/>
+        </w:rPr>
+      </w:pPr>
+      <w:r>
+        <w:rPr>
+          <w:lang w:val="nl-NL"/>
+        </w:rPr>
+        <w:t xml:space="preserve">Voorbeeld barcode scanner </w:t>
+      </w:r>
+      <w:proofErr w:type="spellStart"/>
+      <w:r>
+        <w:rPr>
+          <w:lang w:val="nl-NL"/>
+        </w:rPr>
+        <w:t>plugin</w:t>
+      </w:r>
+      <w:proofErr w:type="spellEnd"/>
+    </w:p>
+    <w:p>
+      <w:pPr>
+        <w:rPr>
+          <w:lang w:val="nl-NL"/>
+        </w:rPr>
+      </w:pPr>
+      <w:r>
+        <w:rPr>
+          <w:lang w:val="nl-NL"/>
+        </w:rPr>
+        <w:t xml:space="preserve">Gebruikte </w:t>
+      </w:r>
+      <w:proofErr w:type="spellStart"/>
+      <w:r>
+        <w:rPr>
+          <w:lang w:val="nl-NL"/>
+        </w:rPr>
+        <w:t>plugin</w:t>
+      </w:r>
+      <w:proofErr w:type="spellEnd"/>
+      <w:r>
+        <w:rPr>
+          <w:lang w:val="nl-NL"/>
+        </w:rPr>
+        <w:t xml:space="preserve"> voor de barcodescanner:</w:t>
+      </w:r>
+    </w:p>
+    <w:p>
+      <w:pPr>
+        <w:rPr>
+          <w:lang w:val="nl-NL"/>
+        </w:rPr>
+      </w:pPr>
+    </w:p>
+    <w:p>
+      <w:pPr>
+        <w:rPr>
+          <w:rFonts w:ascii="Courier New" w:hAnsi="Courier New" w:cs="Times New Roman (Body CS)"/>
+          <w:lang w:val="en-US"/>
+        </w:rPr>
+      </w:pPr>
+      <w:proofErr w:type="spellStart"/>
+      <w:r>
+        <w:rPr>
+          <w:rFonts w:ascii="Courier New" w:hAnsi="Courier New" w:cs="Times New Roman (Body CS)"/>
+          <w:lang w:val="en-US"/>
+        </w:rPr>
+        <w:t>cordova</w:t>
+      </w:r>
+      <w:proofErr w:type="spellEnd"/>
+      <w:r>
+        <w:rPr>
+          <w:rFonts w:ascii="Courier New" w:hAnsi="Courier New" w:cs="Times New Roman (Body CS)"/>
+          <w:lang w:val="en-US"/>
+        </w:rPr>
+        <w:t xml:space="preserve"> plugin add </w:t>
+      </w:r>
+      <w:proofErr w:type="spellStart"/>
+      <w:r>
+        <w:rPr>
+          <w:rFonts w:ascii="Courier New" w:hAnsi="Courier New" w:cs="Times New Roman (Body CS)"/>
+          <w:lang w:val="en-US"/>
+        </w:rPr>
+        <w:t>phonegap</w:t>
+      </w:r>
+      <w:proofErr w:type="spellEnd"/>
+      <w:r>
+        <w:rPr>
+          <w:rFonts w:ascii="Courier New" w:hAnsi="Courier New" w:cs="Times New Roman (Body CS)"/>
+          <w:lang w:val="en-US"/>
+        </w:rPr>
+        <w:t>-barcode-scanner</w:t>
+      </w:r>
+    </w:p>
+    <w:p>
+      <w:pPr>
+        <w:rPr>
+          <w:lang w:val="en-US"/>
+        </w:rPr>
+      </w:pPr>
+    </w:p>
+    <w:p>
+      <w:pPr>
+        <w:rPr>
+          <w:lang w:val="nl-NL"/>
+        </w:rPr>
+      </w:pPr>
+      <w:proofErr w:type="gramStart"/>
+      <w:r>
+        <w:rPr>
+          <w:lang w:val="nl-NL"/>
+        </w:rPr>
+        <w:t>documentatie</w:t>
+      </w:r>
+      <w:proofErr w:type="gramEnd"/>
+      <w:r>
+        <w:rPr>
+          <w:lang w:val="nl-NL"/>
+        </w:rPr>
+        <w:t xml:space="preserve">: </w:t>
+      </w:r>
+      <w:hyperlink r:id="rId14" w:history="1">
+        <w:r>
+          <w:rPr>
+            <w:rStyle w:val="Hyperlink"/>
+            <w:lang w:val="nl-NL"/>
+          </w:rPr>
+          <w:t>https://github.com/phonegap/phonegap-plugin-barcodescanner</w:t>
+        </w:r>
+      </w:hyperlink>
+      <w:r>
+        <w:rPr>
+          <w:lang w:val="nl-NL"/>
+        </w:rPr>
+        <w:t xml:space="preserve"> </w:t>
+      </w:r>
     </w:p>
     <w:p>
       <w:pPr>
@@ -1704,7 +1836,59 @@
         <w:rPr>
           <w:lang w:val="nl-NL"/>
         </w:rPr>
+        <w:t xml:space="preserve">Het voorbeeld staat in het </w:t>
+      </w:r>
+      <w:proofErr w:type="gramStart"/>
+      <w:r>
+        <w:rPr>
+          <w:lang w:val="nl-NL"/>
+        </w:rPr>
+        <w:t>project .</w:t>
+      </w:r>
+      <w:proofErr w:type="gramEnd"/>
+      <w:r>
+        <w:rPr>
+          <w:lang w:val="nl-NL"/>
+        </w:rPr>
+        <w:t>/</w:t>
+      </w:r>
+      <w:proofErr w:type="spellStart"/>
+      <w:r>
+        <w:rPr>
+          <w:lang w:val="nl-NL"/>
+        </w:rPr>
+        <w:t>phonegap</w:t>
+      </w:r>
+      <w:proofErr w:type="spellEnd"/>
+      <w:r>
+        <w:rPr>
+          <w:lang w:val="nl-NL"/>
+        </w:rPr>
+        <w:t>-www.</w:t>
+      </w:r>
+    </w:p>
+    <w:p>
+      <w:pPr>
+        <w:pStyle w:val="ListParagraph"/>
+        <w:numPr>
+          <w:ilvl w:val="1"/>
+          <w:numId w:val="4"/>
+        </w:numPr>
+        <w:rPr>
+          <w:lang w:val="nl-NL"/>
+        </w:rPr>
+      </w:pPr>
+      <w:r>
+        <w:rPr>
+          <w:lang w:val="nl-NL"/>
+        </w:rPr>
         <w:t>Het voorbeeld staat in de pagina ./pages/download.html</w:t>
+      </w:r>
+      <w:r>
+        <w:rPr>
+          <w:lang w:val="nl-NL"/>
+        </w:rPr>
+        <w:t>.</w:t>
       </w:r>
     </w:p>
     <w:p>
@@ -1762,7 +1946,7 @@
           <w:lang w:val="nl-NL"/>
         </w:rPr>
       </w:pPr>
-      <w:hyperlink r:id="rId14" w:history="1">
+      <w:hyperlink r:id="rId15" w:history="1">
         <w:r>
           <w:rPr>
             <w:rStyle w:val="Hyperlink"/>
@@ -1789,7 +1973,7 @@
           <w:lang w:val="nl-NL"/>
         </w:rPr>
       </w:pPr>
-      <w:hyperlink r:id="rId15" w:history="1">
+      <w:hyperlink r:id="rId16" w:history="1">
         <w:r>
           <w:rPr>
             <w:rStyle w:val="Hyperlink"/>
@@ -1886,7 +2070,7 @@
           <w:lang w:val="nl-NL"/>
         </w:rPr>
       </w:pPr>
-      <w:hyperlink r:id="rId16" w:history="1">
+      <w:hyperlink r:id="rId17" w:history="1">
         <w:r>
           <w:rPr>
             <w:rStyle w:val="Hyperlink"/>
@@ -1936,28 +2120,19 @@
         <w:rPr>
           <w:lang w:val="nl-NL"/>
         </w:rPr>
-        <w:lastRenderedPageBreak/>
         <w:t xml:space="preserve">Als de video is gedownload of al bestaat </w:t>
       </w:r>
       <w:r>
         <w:rPr>
           <w:lang w:val="nl-NL"/>
         </w:rPr>
-        <w:t xml:space="preserve">– Video afspelen. Bijvoorbeeld via </w:t>
-      </w:r>
-      <w:proofErr w:type="spellStart"/>
-      <w:r>
-        <w:rPr>
-          <w:lang w:val="nl-NL"/>
-        </w:rPr>
-        <w:t>videoplayer</w:t>
-      </w:r>
-      <w:proofErr w:type="spellEnd"/>
-      <w:r>
-        <w:rPr>
-          <w:lang w:val="nl-NL"/>
-        </w:rPr>
-        <w:t xml:space="preserve"> </w:t>
+        <w:t xml:space="preserve">– Video afspelen. </w:t>
+      </w:r>
+      <w:r>
+        <w:rPr>
+          <w:lang w:val="nl-NL"/>
+        </w:rPr>
+        <w:t xml:space="preserve">In de voorbeeldcode wordt daarvoor de streaming media </w:t>
       </w:r>
       <w:proofErr w:type="spellStart"/>
       <w:r>
@@ -1971,22 +2146,75 @@
         <w:rPr>
           <w:lang w:val="nl-NL"/>
         </w:rPr>
-        <w:t xml:space="preserve">, </w:t>
-      </w:r>
-      <w:hyperlink r:id="rId17" w:history="1">
+        <w:t xml:space="preserve"> gebruikt. </w:t>
+      </w:r>
+      <w:hyperlink r:id="rId18" w:history="1">
         <w:r>
           <w:rPr>
             <w:rStyle w:val="Hyperlink"/>
             <w:lang w:val="nl-NL"/>
           </w:rPr>
-          <w:t>https://www.npmjs.com/package/cordova-plugin-video-player</w:t>
+          <w:t>https://github.com/nchutchind/cordova-plugin-streaming-media</w:t>
         </w:r>
       </w:hyperlink>
       <w:r>
         <w:rPr>
           <w:lang w:val="nl-NL"/>
         </w:rPr>
-        <w:t>.</w:t>
+        <w:t xml:space="preserve"> en de </w:t>
+      </w:r>
+      <w:proofErr w:type="gramStart"/>
+      <w:r>
+        <w:rPr>
+          <w:lang w:val="nl-NL"/>
+        </w:rPr>
+        <w:t xml:space="preserve">opdracht </w:t>
+      </w:r>
+      <w:r>
+        <w:rPr>
+          <w:lang w:val="nl-NL"/>
+        </w:rPr>
+        <w:t xml:space="preserve"> </w:t>
+      </w:r>
+      <w:proofErr w:type="spellStart"/>
+      <w:r>
+        <w:rPr>
+          <w:rFonts w:ascii="Courier New" w:hAnsi="Courier New" w:cs="Times New Roman (Body CS)"/>
+          <w:lang w:val="nl-NL"/>
+        </w:rPr>
+        <w:t>window</w:t>
+      </w:r>
+      <w:proofErr w:type="gramEnd"/>
+      <w:r>
+        <w:rPr>
+          <w:rFonts w:ascii="Courier New" w:hAnsi="Courier New" w:cs="Times New Roman (Body CS)"/>
+          <w:lang w:val="nl-NL"/>
+        </w:rPr>
+        <w:t>.plugins.streamingMedia.playVideo</w:t>
+      </w:r>
+      <w:proofErr w:type="spellEnd"/>
+      <w:r>
+        <w:rPr>
+          <w:rFonts w:ascii="Courier New" w:hAnsi="Courier New" w:cs="Times New Roman (Body CS)"/>
+          <w:lang w:val="nl-NL"/>
+        </w:rPr>
+        <w:t xml:space="preserve">(store + </w:t>
+      </w:r>
+      <w:proofErr w:type="spellStart"/>
+      <w:r>
+        <w:rPr>
+          <w:rFonts w:ascii="Courier New" w:hAnsi="Courier New" w:cs="Times New Roman (Body CS)"/>
+          <w:lang w:val="nl-NL"/>
+        </w:rPr>
+        <w:t>fileName</w:t>
+      </w:r>
+      <w:proofErr w:type="spellEnd"/>
+      <w:r>
+        <w:rPr>
+          <w:rFonts w:ascii="Courier New" w:hAnsi="Courier New" w:cs="Times New Roman (Body CS)"/>
+          <w:lang w:val="nl-NL"/>
+        </w:rPr>
+        <w:t>);</w:t>
       </w:r>
     </w:p>
     <w:p>
@@ -2062,7 +2290,7 @@
         </w:rPr>
         <w:t xml:space="preserve">-plugin-file: </w:t>
       </w:r>
-      <w:hyperlink r:id="rId18" w:history="1">
+      <w:hyperlink r:id="rId19" w:history="1">
         <w:r>
           <w:rPr>
             <w:rStyle w:val="Hyperlink"/>
@@ -2120,7 +2348,7 @@
           <w:lang w:val="en-US"/>
         </w:rPr>
       </w:pPr>
-      <w:hyperlink r:id="rId19" w:history="1">
+      <w:hyperlink r:id="rId20" w:history="1">
         <w:r>
           <w:rPr>
             <w:rStyle w:val="Hyperlink"/>
@@ -2181,22 +2409,16 @@
         <w:rPr>
           <w:lang w:val="nl-NL"/>
         </w:rPr>
-        <w:t>-streaming-media</w:t>
-      </w:r>
-      <w:r>
-        <w:rPr>
-          <w:lang w:val="nl-NL"/>
-        </w:rPr>
-        <w:t>:</w:t>
-      </w:r>
-    </w:p>
-    <w:p>
-      <w:pPr>
-        <w:rPr>
-          <w:lang w:val="nl-NL"/>
-        </w:rPr>
-      </w:pPr>
-      <w:hyperlink r:id="rId20" w:history="1">
+        <w:t>-streaming-media:</w:t>
+      </w:r>
+    </w:p>
+    <w:p>
+      <w:pPr>
+        <w:rPr>
+          <w:lang w:val="nl-NL"/>
+        </w:rPr>
+      </w:pPr>
+      <w:hyperlink r:id="rId21" w:history="1">
         <w:r>
           <w:rPr>
             <w:rStyle w:val="Hyperlink"/>
@@ -2227,7 +2449,31 @@
         <w:rPr>
           <w:lang w:val="nl-NL"/>
         </w:rPr>
-        <w:t>Kijk ook naar de opties – deze hebben we in de training niet besproken.</w:t>
+        <w:t xml:space="preserve">Kijk ook naar de </w:t>
+      </w:r>
+      <w:r>
+        <w:rPr>
+          <w:lang w:val="nl-NL"/>
+        </w:rPr>
+        <w:t xml:space="preserve">overige </w:t>
+      </w:r>
+      <w:r>
+        <w:rPr>
+          <w:lang w:val="nl-NL"/>
+        </w:rPr>
+        <w:t xml:space="preserve">opties – deze hebben we in de training niet </w:t>
+      </w:r>
+      <w:r>
+        <w:rPr>
+          <w:lang w:val="nl-NL"/>
+        </w:rPr>
+        <w:t xml:space="preserve">allemaal </w:t>
+      </w:r>
+      <w:r>
+        <w:rPr>
+          <w:lang w:val="nl-NL"/>
+        </w:rPr>
+        <w:t>besproken.</w:t>
       </w:r>
     </w:p>
     <w:p>
@@ -2281,7 +2527,7 @@
         </w:rPr>
         <w:t xml:space="preserve">Nog niet gelukt, maar het zou op deze wijze mogelijk moeten zijn: </w:t>
       </w:r>
-      <w:hyperlink r:id="rId21" w:history="1">
+      <w:hyperlink r:id="rId22" w:history="1">
         <w:r>
           <w:rPr>
             <w:rStyle w:val="Hyperlink"/>
@@ -2314,7 +2560,7 @@
         </w:rPr>
         <w:t xml:space="preserve">Of: </w:t>
       </w:r>
-      <w:hyperlink r:id="rId22" w:history="1">
+      <w:hyperlink r:id="rId23" w:history="1">
         <w:r>
           <w:rPr>
             <w:rStyle w:val="Hyperlink"/>
@@ -2555,14 +2801,14 @@
     <w:p>
       <w:pPr>
         <w:rPr>
-          <w:lang w:val="en-US"/>
+          <w:lang w:val="nl-NL"/>
         </w:rPr>
       </w:pPr>
       <w:bookmarkStart w:id="0" w:name="_GoBack"/>
       <w:bookmarkEnd w:id="0"/>
     </w:p>
     <w:sectPr>
-      <w:footerReference w:type="default" r:id="rId23"/>
+      <w:footerReference w:type="default" r:id="rId24"/>
       <w:pgSz w:w="11900" w:h="16840"/>
       <w:pgMar w:top="1440" w:right="1440" w:bottom="1440" w:left="1440" w:header="708" w:footer="708" w:gutter="0"/>
       <w:cols w:space="708"/>

</xml_diff>

<commit_message>
update leeswijzer met plugins
</commit_message>
<xml_diff>
--- a/leeswijzer-mobile.docx
+++ b/leeswijzer-mobile.docx
@@ -2591,6 +2591,78 @@
     </w:p>
     <w:p>
       <w:pPr>
+        <w:pStyle w:val="Heading2"/>
+        <w:rPr>
+          <w:lang w:val="nl-NL"/>
+        </w:rPr>
+      </w:pPr>
+      <w:r>
+        <w:rPr>
+          <w:lang w:val="nl-NL"/>
+        </w:rPr>
+        <w:lastRenderedPageBreak/>
+        <w:t xml:space="preserve">Screenshot/overzicht van gebruikte </w:t>
+      </w:r>
+      <w:proofErr w:type="spellStart"/>
+      <w:r>
+        <w:rPr>
+          <w:lang w:val="nl-NL"/>
+        </w:rPr>
+        <w:t>plugins</w:t>
+      </w:r>
+      <w:proofErr w:type="spellEnd"/>
+    </w:p>
+    <w:p>
+      <w:pPr>
+        <w:rPr>
+          <w:lang w:val="nl-NL"/>
+        </w:rPr>
+      </w:pPr>
+      <w:r>
+        <w:rPr>
+          <w:lang w:val="nl-NL"/>
+        </w:rPr>
+        <w:drawing>
+          <wp:inline distT="0" distB="0" distL="0" distR="0" wp14:anchorId="064AE8FE" wp14:editId="760BF29B">
+            <wp:extent cx="5727700" cy="2787015"/>
+            <wp:effectExtent l="0" t="0" r="0" b="0"/>
+            <wp:docPr id="4" name="Picture 4"/>
+            <wp:cNvGraphicFramePr>
+              <a:graphicFrameLocks xmlns:a="http://schemas.openxmlformats.org/drawingml/2006/main" noChangeAspect="1"/>
+            </wp:cNvGraphicFramePr>
+            <a:graphic xmlns:a="http://schemas.openxmlformats.org/drawingml/2006/main">
+              <a:graphicData uri="http://schemas.openxmlformats.org/drawingml/2006/picture">
+                <pic:pic xmlns:pic="http://schemas.openxmlformats.org/drawingml/2006/picture">
+                  <pic:nvPicPr>
+                    <pic:cNvPr id="1" name=""/>
+                    <pic:cNvPicPr/>
+                  </pic:nvPicPr>
+                  <pic:blipFill>
+                    <a:blip r:embed="rId24"/>
+                    <a:stretch>
+                      <a:fillRect/>
+                    </a:stretch>
+                  </pic:blipFill>
+                  <pic:spPr>
+                    <a:xfrm>
+                      <a:off x="0" y="0"/>
+                      <a:ext cx="5727700" cy="2787015"/>
+                    </a:xfrm>
+                    <a:prstGeom prst="rect">
+                      <a:avLst/>
+                    </a:prstGeom>
+                  </pic:spPr>
+                </pic:pic>
+              </a:graphicData>
+            </a:graphic>
+          </wp:inline>
+        </w:drawing>
+      </w:r>
+      <w:bookmarkStart w:id="0" w:name="_GoBack"/>
+      <w:bookmarkEnd w:id="0"/>
+    </w:p>
+    <w:p>
+      <w:pPr>
         <w:pStyle w:val="Heading1"/>
         <w:rPr>
           <w:lang w:val="nl-NL"/>
@@ -2804,11 +2876,9 @@
           <w:lang w:val="nl-NL"/>
         </w:rPr>
       </w:pPr>
-      <w:bookmarkStart w:id="0" w:name="_GoBack"/>
-      <w:bookmarkEnd w:id="0"/>
     </w:p>
     <w:sectPr>
-      <w:footerReference w:type="default" r:id="rId24"/>
+      <w:footerReference w:type="default" r:id="rId25"/>
       <w:pgSz w:w="11900" w:h="16840"/>
       <w:pgMar w:top="1440" w:right="1440" w:bottom="1440" w:left="1440" w:header="708" w:footer="708" w:gutter="0"/>
       <w:cols w:space="708"/>
@@ -3789,6 +3859,7 @@
   <w:style w:type="character" w:default="1" w:styleId="DefaultParagraphFont">
     <w:name w:val="Default Paragraph Font"/>
     <w:uiPriority w:val="1"/>
+    <w:semiHidden/>
     <w:unhideWhenUsed/>
   </w:style>
   <w:style w:type="table" w:default="1" w:styleId="TableNormal">

</xml_diff>

<commit_message>
Aangepaste leeswijzer, uitgebreide Barcode scanner
</commit_message>
<xml_diff>
--- a/leeswijzer-mobile.docx
+++ b/leeswijzer-mobile.docx
@@ -2620,6 +2620,7 @@
       </w:pPr>
       <w:r>
         <w:rPr>
+          <w:noProof/>
           <w:lang w:val="nl-NL"/>
         </w:rPr>
         <w:drawing>
@@ -2658,227 +2659,1469 @@
           </wp:inline>
         </w:drawing>
       </w:r>
+    </w:p>
+    <w:p>
+      <w:pPr>
+        <w:pStyle w:val="Heading1"/>
+        <w:rPr>
+          <w:lang w:val="nl-NL"/>
+        </w:rPr>
+      </w:pPr>
+      <w:r>
+        <w:rPr>
+          <w:lang w:val="nl-NL"/>
+        </w:rPr>
+        <w:t>Algemene werkwijze</w:t>
+      </w:r>
+    </w:p>
+    <w:p>
+      <w:pPr>
+        <w:rPr>
+          <w:lang w:val="nl-NL"/>
+        </w:rPr>
+      </w:pPr>
+      <w:r>
+        <w:rPr>
+          <w:lang w:val="nl-NL"/>
+        </w:rPr>
+        <w:t xml:space="preserve">Complexe plug-ins bijna </w:t>
+      </w:r>
+      <w:r>
+        <w:rPr>
+          <w:lang w:val="nl-NL"/>
+        </w:rPr>
+        <w:t>altijd</w:t>
+      </w:r>
+      <w:r>
+        <w:rPr>
+          <w:lang w:val="nl-NL"/>
+        </w:rPr>
+        <w:t xml:space="preserve"> volgens het principe:</w:t>
+      </w:r>
+    </w:p>
+    <w:p>
+      <w:pPr>
+        <w:pStyle w:val="ListParagraph"/>
+        <w:numPr>
+          <w:ilvl w:val="0"/>
+          <w:numId w:val="1"/>
+        </w:numPr>
+        <w:rPr>
+          <w:lang w:val="nl-NL"/>
+        </w:rPr>
+      </w:pPr>
+      <w:proofErr w:type="spellStart"/>
+      <w:r>
+        <w:rPr>
+          <w:lang w:val="nl-NL"/>
+        </w:rPr>
+        <w:t>Plugin</w:t>
+      </w:r>
+      <w:proofErr w:type="spellEnd"/>
+      <w:r>
+        <w:rPr>
+          <w:lang w:val="nl-NL"/>
+        </w:rPr>
+        <w:t xml:space="preserve"> aanroepen</w:t>
+      </w:r>
+    </w:p>
+    <w:p>
+      <w:pPr>
+        <w:pStyle w:val="ListParagraph"/>
+        <w:numPr>
+          <w:ilvl w:val="1"/>
+          <w:numId w:val="1"/>
+        </w:numPr>
+        <w:rPr>
+          <w:lang w:val="nl-NL"/>
+        </w:rPr>
+      </w:pPr>
+      <w:proofErr w:type="spellStart"/>
+      <w:r>
+        <w:rPr>
+          <w:i/>
+          <w:lang w:val="nl-NL"/>
+        </w:rPr>
+        <w:t>Success</w:t>
+      </w:r>
+      <w:proofErr w:type="spellEnd"/>
+      <w:r>
+        <w:rPr>
+          <w:lang w:val="nl-NL"/>
+        </w:rPr>
+        <w:t xml:space="preserve"> </w:t>
+      </w:r>
+      <w:proofErr w:type="spellStart"/>
+      <w:r>
+        <w:rPr>
+          <w:lang w:val="nl-NL"/>
+        </w:rPr>
+        <w:t>callback</w:t>
+      </w:r>
+      <w:proofErr w:type="spellEnd"/>
+      <w:r>
+        <w:rPr>
+          <w:lang w:val="nl-NL"/>
+        </w:rPr>
+        <w:t xml:space="preserve"> voor als het goed gaat,</w:t>
+      </w:r>
+    </w:p>
+    <w:p>
+      <w:pPr>
+        <w:pStyle w:val="ListParagraph"/>
+        <w:numPr>
+          <w:ilvl w:val="1"/>
+          <w:numId w:val="1"/>
+        </w:numPr>
+        <w:rPr>
+          <w:lang w:val="nl-NL"/>
+        </w:rPr>
+      </w:pPr>
+      <w:r>
+        <w:rPr>
+          <w:i/>
+          <w:lang w:val="nl-NL"/>
+        </w:rPr>
+        <w:t>Error</w:t>
+      </w:r>
+      <w:r>
+        <w:rPr>
+          <w:lang w:val="nl-NL"/>
+        </w:rPr>
+        <w:t xml:space="preserve"> </w:t>
+      </w:r>
+      <w:proofErr w:type="spellStart"/>
+      <w:r>
+        <w:rPr>
+          <w:lang w:val="nl-NL"/>
+        </w:rPr>
+        <w:t>callbackfunctie</w:t>
+      </w:r>
+      <w:proofErr w:type="spellEnd"/>
+      <w:r>
+        <w:rPr>
+          <w:lang w:val="nl-NL"/>
+        </w:rPr>
+        <w:t xml:space="preserve"> voor als het fout gaat</w:t>
+      </w:r>
+    </w:p>
+    <w:p>
+      <w:pPr>
+        <w:pStyle w:val="ListParagraph"/>
+        <w:numPr>
+          <w:ilvl w:val="1"/>
+          <w:numId w:val="1"/>
+        </w:numPr>
+        <w:rPr>
+          <w:lang w:val="nl-NL"/>
+        </w:rPr>
+      </w:pPr>
+      <w:r>
+        <w:rPr>
+          <w:i/>
+          <w:lang w:val="nl-NL"/>
+        </w:rPr>
+        <w:t>Options</w:t>
+      </w:r>
+      <w:r>
+        <w:rPr>
+          <w:lang w:val="nl-NL"/>
+        </w:rPr>
+        <w:t xml:space="preserve"> object om plug-in te configureren. </w:t>
+      </w:r>
+    </w:p>
+    <w:p>
+      <w:pPr>
+        <w:pStyle w:val="ListParagraph"/>
+        <w:numPr>
+          <w:ilvl w:val="1"/>
+          <w:numId w:val="1"/>
+        </w:numPr>
+        <w:rPr>
+          <w:lang w:val="nl-NL"/>
+        </w:rPr>
+      </w:pPr>
+      <w:r>
+        <w:rPr>
+          <w:lang w:val="nl-NL"/>
+        </w:rPr>
+        <w:t xml:space="preserve">Error/Options zijn vaak optioneel (maar geven meer mogelijkheden tot </w:t>
+      </w:r>
+      <w:proofErr w:type="spellStart"/>
+      <w:r>
+        <w:rPr>
+          <w:lang w:val="nl-NL"/>
+        </w:rPr>
+        <w:t>finetuning</w:t>
+      </w:r>
+      <w:proofErr w:type="spellEnd"/>
+      <w:r>
+        <w:rPr>
+          <w:lang w:val="nl-NL"/>
+        </w:rPr>
+        <w:t>).</w:t>
+      </w:r>
+    </w:p>
+    <w:p>
+      <w:pPr>
+        <w:rPr>
+          <w:lang w:val="nl-NL"/>
+        </w:rPr>
+      </w:pPr>
+    </w:p>
+    <w:p>
+      <w:pPr>
+        <w:pStyle w:val="Heading1"/>
+        <w:rPr>
+          <w:lang w:val="nl-NL"/>
+        </w:rPr>
+      </w:pPr>
+      <w:r>
+        <w:rPr>
+          <w:lang w:val="nl-NL"/>
+        </w:rPr>
+        <w:t>Vragen laatste dag</w:t>
+      </w:r>
+      <w:r>
+        <w:rPr>
+          <w:lang w:val="nl-NL"/>
+        </w:rPr>
+        <w:t>:</w:t>
+      </w:r>
+    </w:p>
+    <w:p>
+      <w:pPr>
+        <w:pStyle w:val="ListParagraph"/>
+        <w:numPr>
+          <w:ilvl w:val="0"/>
+          <w:numId w:val="1"/>
+        </w:numPr>
+        <w:rPr>
+          <w:lang w:val="nl-NL"/>
+        </w:rPr>
+      </w:pPr>
+      <w:r>
+        <w:rPr>
+          <w:lang w:val="nl-NL"/>
+        </w:rPr>
+        <w:t xml:space="preserve">Verschil tussen </w:t>
+      </w:r>
+      <w:r>
+        <w:rPr>
+          <w:i/>
+          <w:lang w:val="nl-NL"/>
+        </w:rPr>
+        <w:t>component</w:t>
+      </w:r>
+      <w:r>
+        <w:rPr>
+          <w:lang w:val="nl-NL"/>
+        </w:rPr>
+        <w:t xml:space="preserve"> en </w:t>
+      </w:r>
+      <w:r>
+        <w:rPr>
+          <w:i/>
+          <w:lang w:val="nl-NL"/>
+        </w:rPr>
+        <w:t>page</w:t>
+      </w:r>
+      <w:r>
+        <w:rPr>
+          <w:lang w:val="nl-NL"/>
+        </w:rPr>
+        <w:t>:</w:t>
+      </w:r>
+    </w:p>
+    <w:p>
+      <w:pPr>
+        <w:pStyle w:val="ListParagraph"/>
+        <w:numPr>
+          <w:ilvl w:val="1"/>
+          <w:numId w:val="1"/>
+        </w:numPr>
+        <w:rPr>
+          <w:lang w:val="nl-NL"/>
+        </w:rPr>
+      </w:pPr>
+      <w:r>
+        <w:rPr>
+          <w:lang w:val="nl-NL"/>
+        </w:rPr>
+        <w:t xml:space="preserve">Page is een statisch geheel, alleen </w:t>
+      </w:r>
+      <w:r>
+        <w:rPr>
+          <w:rFonts w:ascii="Courier New" w:hAnsi="Courier New" w:cs="Times New Roman (Body CS)"/>
+          <w:lang w:val="nl-NL"/>
+        </w:rPr>
+        <w:t>&lt;div&gt;</w:t>
+      </w:r>
+      <w:r>
+        <w:rPr>
+          <w:lang w:val="nl-NL"/>
+        </w:rPr>
+        <w:t xml:space="preserve"> tag</w:t>
+      </w:r>
+      <w:r>
+        <w:rPr>
+          <w:lang w:val="nl-NL"/>
+        </w:rPr>
+        <w:t>, met verder andere html-tags.</w:t>
+      </w:r>
+    </w:p>
+    <w:p>
+      <w:pPr>
+        <w:pStyle w:val="ListParagraph"/>
+        <w:numPr>
+          <w:ilvl w:val="1"/>
+          <w:numId w:val="1"/>
+        </w:numPr>
+        <w:rPr>
+          <w:lang w:val="nl-NL"/>
+        </w:rPr>
+      </w:pPr>
+      <w:r>
+        <w:rPr>
+          <w:lang w:val="nl-NL"/>
+        </w:rPr>
+        <w:t xml:space="preserve">Component is een dynamisch geheel, </w:t>
+      </w:r>
+      <w:r>
+        <w:rPr>
+          <w:rFonts w:ascii="Courier New" w:hAnsi="Courier New" w:cs="Times New Roman (Body CS)"/>
+          <w:lang w:val="nl-NL"/>
+        </w:rPr>
+        <w:t>&lt;template&gt;</w:t>
+      </w:r>
+      <w:r>
+        <w:rPr>
+          <w:lang w:val="nl-NL"/>
+        </w:rPr>
+        <w:t xml:space="preserve"> plus </w:t>
+      </w:r>
+      <w:r>
+        <w:rPr>
+          <w:rFonts w:ascii="Courier New" w:hAnsi="Courier New" w:cs="Times New Roman (Body CS)"/>
+          <w:lang w:val="nl-NL"/>
+        </w:rPr>
+        <w:t>&lt;script&gt;</w:t>
+      </w:r>
+      <w:r>
+        <w:rPr>
+          <w:lang w:val="nl-NL"/>
+        </w:rPr>
+        <w:t xml:space="preserve"> tag. </w:t>
+      </w:r>
+    </w:p>
+    <w:p>
+      <w:pPr>
+        <w:pStyle w:val="ListParagraph"/>
+        <w:numPr>
+          <w:ilvl w:val="1"/>
+          <w:numId w:val="1"/>
+        </w:numPr>
+        <w:rPr>
+          <w:lang w:val="nl-NL"/>
+        </w:rPr>
+      </w:pPr>
+      <w:r>
+        <w:rPr>
+          <w:lang w:val="nl-NL"/>
+        </w:rPr>
+        <w:t xml:space="preserve">Hierin moet minimaal een leeg object worden teruggegeven. </w:t>
+      </w:r>
+      <w:proofErr w:type="gramStart"/>
+      <w:r>
+        <w:rPr>
+          <w:rFonts w:ascii="Courier New" w:hAnsi="Courier New" w:cs="Times New Roman (Body CS)"/>
+          <w:lang w:val="nl-NL"/>
+        </w:rPr>
+        <w:t>return</w:t>
+      </w:r>
+      <w:proofErr w:type="gramEnd"/>
+      <w:r>
+        <w:rPr>
+          <w:rFonts w:ascii="Courier New" w:hAnsi="Courier New" w:cs="Times New Roman (Body CS)"/>
+          <w:lang w:val="nl-NL"/>
+        </w:rPr>
+        <w:t xml:space="preserve"> {}</w:t>
+      </w:r>
+    </w:p>
+    <w:p>
+      <w:pPr>
+        <w:pStyle w:val="ListParagraph"/>
+        <w:numPr>
+          <w:ilvl w:val="1"/>
+          <w:numId w:val="1"/>
+        </w:numPr>
+        <w:rPr>
+          <w:lang w:val="nl-NL"/>
+        </w:rPr>
+      </w:pPr>
+      <w:r>
+        <w:rPr>
+          <w:lang w:val="nl-NL"/>
+        </w:rPr>
+        <w:t xml:space="preserve">Het return-object kun je uitbreiden met </w:t>
+      </w:r>
+      <w:proofErr w:type="spellStart"/>
+      <w:r>
+        <w:rPr>
+          <w:rFonts w:ascii="Courier New" w:hAnsi="Courier New" w:cs="Times New Roman (Body CS)"/>
+          <w:lang w:val="nl-NL"/>
+        </w:rPr>
+        <w:t>pageInit</w:t>
+      </w:r>
+      <w:proofErr w:type="spellEnd"/>
+      <w:r>
+        <w:rPr>
+          <w:lang w:val="nl-NL"/>
+        </w:rPr>
+        <w:t xml:space="preserve">, </w:t>
+      </w:r>
+      <w:proofErr w:type="spellStart"/>
+      <w:r>
+        <w:rPr>
+          <w:rFonts w:ascii="Courier New" w:hAnsi="Courier New" w:cs="Times New Roman (Body CS)"/>
+          <w:lang w:val="nl-NL"/>
+        </w:rPr>
+        <w:t>functions</w:t>
+      </w:r>
+      <w:proofErr w:type="spellEnd"/>
+      <w:r>
+        <w:rPr>
+          <w:lang w:val="nl-NL"/>
+        </w:rPr>
+        <w:t xml:space="preserve"> enzovoort. </w:t>
+      </w:r>
+    </w:p>
+    <w:p>
+      <w:pPr>
+        <w:pStyle w:val="ListParagraph"/>
+        <w:numPr>
+          <w:ilvl w:val="0"/>
+          <w:numId w:val="1"/>
+        </w:numPr>
+        <w:rPr>
+          <w:lang w:val="nl-NL"/>
+        </w:rPr>
+      </w:pPr>
+      <w:r>
+        <w:rPr>
+          <w:lang w:val="nl-NL"/>
+        </w:rPr>
+        <w:t>De index-pagina is hierop een uitzondering. Deze is (voor zover ik weet) altijd statisch.</w:t>
+      </w:r>
+    </w:p>
+    <w:p>
+      <w:pPr>
+        <w:pStyle w:val="ListParagraph"/>
+        <w:numPr>
+          <w:ilvl w:val="1"/>
+          <w:numId w:val="1"/>
+        </w:numPr>
+        <w:rPr>
+          <w:lang w:val="nl-NL"/>
+        </w:rPr>
+      </w:pPr>
+      <w:r>
+        <w:rPr>
+          <w:lang w:val="nl-NL"/>
+        </w:rPr>
+        <w:t xml:space="preserve">Je </w:t>
+      </w:r>
+      <w:r>
+        <w:rPr>
+          <w:i/>
+          <w:lang w:val="nl-NL"/>
+        </w:rPr>
+        <w:t>kunt</w:t>
+      </w:r>
+      <w:r>
+        <w:rPr>
+          <w:lang w:val="nl-NL"/>
+        </w:rPr>
+        <w:t xml:space="preserve"> echter wel een script-tag op de pagina plaatsen, om dynamische functies uit te voeren. Zie bijvoorbeeld het voorbeeld met Google </w:t>
+      </w:r>
+      <w:proofErr w:type="spellStart"/>
+      <w:r>
+        <w:rPr>
+          <w:lang w:val="nl-NL"/>
+        </w:rPr>
+        <w:t>Maps</w:t>
+      </w:r>
+      <w:proofErr w:type="spellEnd"/>
+      <w:r>
+        <w:rPr>
+          <w:lang w:val="nl-NL"/>
+        </w:rPr>
+        <w:t xml:space="preserve"> op de homepage. Maar voor zover ik weet kun je geen dynamische componenten zoals </w:t>
+      </w:r>
+      <w:proofErr w:type="spellStart"/>
+      <w:r>
+        <w:rPr>
+          <w:lang w:val="nl-NL"/>
+        </w:rPr>
+        <w:t>Gauge</w:t>
+      </w:r>
+      <w:proofErr w:type="spellEnd"/>
+      <w:r>
+        <w:rPr>
+          <w:lang w:val="nl-NL"/>
+        </w:rPr>
+        <w:t>, Accordeon enzovoort gebruiken.</w:t>
+      </w:r>
+    </w:p>
+    <w:p>
+      <w:pPr>
+        <w:pStyle w:val="ListParagraph"/>
+        <w:numPr>
+          <w:ilvl w:val="0"/>
+          <w:numId w:val="1"/>
+        </w:numPr>
+        <w:rPr>
+          <w:lang w:val="nl-NL"/>
+        </w:rPr>
+      </w:pPr>
+      <w:r>
+        <w:rPr>
+          <w:lang w:val="nl-NL"/>
+        </w:rPr>
+        <w:t>Barcode scanner – stappenplan:</w:t>
+      </w:r>
+    </w:p>
+    <w:p>
+      <w:pPr>
+        <w:pStyle w:val="ListParagraph"/>
+        <w:numPr>
+          <w:ilvl w:val="1"/>
+          <w:numId w:val="1"/>
+        </w:numPr>
+        <w:rPr>
+          <w:lang w:val="nl-NL"/>
+        </w:rPr>
+      </w:pPr>
+      <w:r>
+        <w:rPr>
+          <w:lang w:val="nl-NL"/>
+        </w:rPr>
+        <w:t xml:space="preserve">Toevoegen van de juiste </w:t>
+      </w:r>
+      <w:proofErr w:type="spellStart"/>
+      <w:r>
+        <w:rPr>
+          <w:lang w:val="nl-NL"/>
+        </w:rPr>
+        <w:t>plugin</w:t>
+      </w:r>
+      <w:proofErr w:type="spellEnd"/>
+      <w:r>
+        <w:rPr>
+          <w:lang w:val="nl-NL"/>
+        </w:rPr>
+        <w:t xml:space="preserve"> </w:t>
+      </w:r>
+      <w:proofErr w:type="spellStart"/>
+      <w:r>
+        <w:rPr>
+          <w:rFonts w:ascii="Courier New" w:hAnsi="Courier New" w:cs="Times New Roman (Body CS)"/>
+          <w:lang w:val="nl-NL"/>
+        </w:rPr>
+        <w:t>cordova</w:t>
+      </w:r>
+      <w:proofErr w:type="spellEnd"/>
+      <w:r>
+        <w:rPr>
+          <w:rFonts w:ascii="Courier New" w:hAnsi="Courier New" w:cs="Times New Roman (Body CS)"/>
+          <w:lang w:val="nl-NL"/>
+        </w:rPr>
+        <w:t xml:space="preserve"> </w:t>
+      </w:r>
+      <w:proofErr w:type="spellStart"/>
+      <w:r>
+        <w:rPr>
+          <w:rFonts w:ascii="Courier New" w:hAnsi="Courier New" w:cs="Times New Roman (Body CS)"/>
+          <w:lang w:val="nl-NL"/>
+        </w:rPr>
+        <w:t>plugins</w:t>
+      </w:r>
+      <w:proofErr w:type="spellEnd"/>
+      <w:r>
+        <w:rPr>
+          <w:rFonts w:ascii="Courier New" w:hAnsi="Courier New" w:cs="Times New Roman (Body CS)"/>
+          <w:lang w:val="nl-NL"/>
+        </w:rPr>
+        <w:t xml:space="preserve"> </w:t>
+      </w:r>
+      <w:proofErr w:type="spellStart"/>
+      <w:r>
+        <w:rPr>
+          <w:rFonts w:ascii="Courier New" w:hAnsi="Courier New" w:cs="Times New Roman (Body CS)"/>
+          <w:lang w:val="nl-NL"/>
+        </w:rPr>
+        <w:t>add</w:t>
+      </w:r>
+      <w:proofErr w:type="spellEnd"/>
+      <w:r>
+        <w:rPr>
+          <w:rFonts w:ascii="Courier New" w:hAnsi="Courier New" w:cs="Times New Roman (Body CS)"/>
+          <w:lang w:val="nl-NL"/>
+        </w:rPr>
+        <w:t xml:space="preserve"> </w:t>
+      </w:r>
+      <w:proofErr w:type="spellStart"/>
+      <w:r>
+        <w:rPr>
+          <w:rFonts w:ascii="Courier New" w:hAnsi="Courier New" w:cs="Times New Roman (Body CS)"/>
+          <w:lang w:val="nl-NL"/>
+        </w:rPr>
+        <w:t>phonegap</w:t>
+      </w:r>
+      <w:proofErr w:type="spellEnd"/>
+      <w:r>
+        <w:rPr>
+          <w:rFonts w:ascii="Courier New" w:hAnsi="Courier New" w:cs="Times New Roman (Body CS)"/>
+          <w:lang w:val="nl-NL"/>
+        </w:rPr>
+        <w:t>-</w:t>
+      </w:r>
+      <w:proofErr w:type="spellStart"/>
+      <w:r>
+        <w:rPr>
+          <w:rFonts w:ascii="Courier New" w:hAnsi="Courier New" w:cs="Times New Roman (Body CS)"/>
+          <w:lang w:val="nl-NL"/>
+        </w:rPr>
+        <w:t>plugin</w:t>
+      </w:r>
+      <w:proofErr w:type="spellEnd"/>
+      <w:r>
+        <w:rPr>
+          <w:rFonts w:ascii="Courier New" w:hAnsi="Courier New" w:cs="Times New Roman (Body CS)"/>
+          <w:lang w:val="nl-NL"/>
+        </w:rPr>
+        <w:t>-barcodescanner</w:t>
+      </w:r>
+    </w:p>
+    <w:p>
+      <w:pPr>
+        <w:pStyle w:val="ListParagraph"/>
+        <w:numPr>
+          <w:ilvl w:val="1"/>
+          <w:numId w:val="1"/>
+        </w:numPr>
+        <w:rPr>
+          <w:lang w:val="nl-NL"/>
+        </w:rPr>
+      </w:pPr>
+      <w:r>
+        <w:rPr>
+          <w:lang w:val="nl-NL"/>
+        </w:rPr>
+        <w:t xml:space="preserve">Documentatie lezen hoe je deze </w:t>
+      </w:r>
+      <w:proofErr w:type="spellStart"/>
+      <w:r>
+        <w:rPr>
+          <w:lang w:val="nl-NL"/>
+        </w:rPr>
+        <w:t>plugin</w:t>
+      </w:r>
+      <w:proofErr w:type="spellEnd"/>
+      <w:r>
+        <w:rPr>
+          <w:lang w:val="nl-NL"/>
+        </w:rPr>
+        <w:t xml:space="preserve"> kunt gebruiken. In dit geval op de site van de maker (</w:t>
+      </w:r>
+      <w:proofErr w:type="gramStart"/>
+      <w:r>
+        <w:rPr>
+          <w:lang w:val="nl-NL"/>
+        </w:rPr>
+        <w:t>NIET</w:t>
+      </w:r>
+      <w:proofErr w:type="gramEnd"/>
+      <w:r>
+        <w:rPr>
+          <w:lang w:val="nl-NL"/>
+        </w:rPr>
+        <w:t xml:space="preserve"> bij </w:t>
+      </w:r>
+      <w:proofErr w:type="spellStart"/>
+      <w:r>
+        <w:rPr>
+          <w:lang w:val="nl-NL"/>
+        </w:rPr>
+        <w:t>PhoneGap</w:t>
+      </w:r>
+      <w:proofErr w:type="spellEnd"/>
+      <w:r>
+        <w:rPr>
+          <w:lang w:val="nl-NL"/>
+        </w:rPr>
+        <w:t xml:space="preserve"> zelf): </w:t>
+      </w:r>
+      <w:hyperlink r:id="rId25" w:history="1">
+        <w:r>
+          <w:rPr>
+            <w:rStyle w:val="Hyperlink"/>
+            <w:lang w:val="nl-NL"/>
+          </w:rPr>
+          <w:t>https://github.com/phonegap/phonegap-plugin-barcodescanner</w:t>
+        </w:r>
+      </w:hyperlink>
+      <w:r>
+        <w:rPr>
+          <w:lang w:val="nl-NL"/>
+        </w:rPr>
+        <w:t xml:space="preserve">. Maar: check dit per </w:t>
+      </w:r>
+      <w:proofErr w:type="spellStart"/>
+      <w:r>
+        <w:rPr>
+          <w:lang w:val="nl-NL"/>
+        </w:rPr>
+        <w:t>plugin</w:t>
+      </w:r>
+      <w:proofErr w:type="spellEnd"/>
+      <w:r>
+        <w:rPr>
+          <w:lang w:val="nl-NL"/>
+        </w:rPr>
+        <w:t>.</w:t>
+      </w:r>
+    </w:p>
+    <w:p>
+      <w:pPr>
+        <w:pStyle w:val="ListParagraph"/>
+        <w:numPr>
+          <w:ilvl w:val="1"/>
+          <w:numId w:val="1"/>
+        </w:numPr>
+        <w:rPr>
+          <w:lang w:val="nl-NL"/>
+        </w:rPr>
+      </w:pPr>
+      <w:r>
+        <w:rPr>
+          <w:lang w:val="nl-NL"/>
+        </w:rPr>
+        <w:lastRenderedPageBreak/>
+        <w:t xml:space="preserve">Probeer, na het toevoegen, een stukje copy/paste code te vinden dat je kunt </w:t>
+      </w:r>
+      <w:proofErr w:type="spellStart"/>
+      <w:r>
+        <w:rPr>
+          <w:lang w:val="nl-NL"/>
+        </w:rPr>
+        <w:t>kopieren</w:t>
+      </w:r>
+      <w:proofErr w:type="spellEnd"/>
+      <w:r>
+        <w:rPr>
+          <w:lang w:val="nl-NL"/>
+        </w:rPr>
+        <w:t xml:space="preserve">. In ons voorbeeld staat dat in </w:t>
+      </w:r>
+      <w:proofErr w:type="spellStart"/>
+      <w:r>
+        <w:rPr>
+          <w:lang w:val="nl-NL"/>
+        </w:rPr>
+        <w:t>phonegap</w:t>
+      </w:r>
+      <w:proofErr w:type="spellEnd"/>
+      <w:r>
+        <w:rPr>
+          <w:lang w:val="nl-NL"/>
+        </w:rPr>
+        <w:t xml:space="preserve">-www, pagina </w:t>
+      </w:r>
+      <w:r>
+        <w:rPr>
+          <w:rFonts w:ascii="Courier New" w:hAnsi="Courier New" w:cs="Times New Roman (Body CS)"/>
+          <w:lang w:val="nl-NL"/>
+        </w:rPr>
+        <w:t>./pages</w:t>
+      </w:r>
+      <w:r>
+        <w:rPr>
+          <w:rFonts w:ascii="Courier New" w:hAnsi="Courier New" w:cs="Times New Roman (Body CS)"/>
+          <w:lang w:val="nl-NL"/>
+        </w:rPr>
+        <w:t>/barcode.html</w:t>
+      </w:r>
+    </w:p>
+    <w:p>
+      <w:pPr>
+        <w:pStyle w:val="ListParagraph"/>
+        <w:numPr>
+          <w:ilvl w:val="1"/>
+          <w:numId w:val="1"/>
+        </w:numPr>
+        <w:rPr>
+          <w:lang w:val="nl-NL"/>
+        </w:rPr>
+      </w:pPr>
+      <w:r>
+        <w:rPr>
+          <w:lang w:val="nl-NL"/>
+        </w:rPr>
+        <w:t>De app moet worden voorbereid. In ons voorbeeld is dat:</w:t>
+      </w:r>
+    </w:p>
+    <w:p>
+      <w:pPr>
+        <w:pStyle w:val="ListParagraph"/>
+        <w:numPr>
+          <w:ilvl w:val="2"/>
+          <w:numId w:val="1"/>
+        </w:numPr>
+        <w:rPr>
+          <w:lang w:val="nl-NL"/>
+        </w:rPr>
+      </w:pPr>
+      <w:r>
+        <w:rPr>
+          <w:lang w:val="nl-NL"/>
+        </w:rPr>
+        <w:t>Het toevoegen van de afbeelding van het gewenste voertuig.</w:t>
+      </w:r>
+    </w:p>
+    <w:p>
+      <w:pPr>
+        <w:pStyle w:val="ListParagraph"/>
+        <w:numPr>
+          <w:ilvl w:val="2"/>
+          <w:numId w:val="1"/>
+        </w:numPr>
+        <w:rPr>
+          <w:lang w:val="nl-NL"/>
+        </w:rPr>
+      </w:pPr>
+      <w:r>
+        <w:rPr>
+          <w:lang w:val="nl-NL"/>
+        </w:rPr>
+        <w:t>Het maken van een nieuwe pagina met informatie over dit voertuig.</w:t>
+      </w:r>
+    </w:p>
+    <w:p>
+      <w:pPr>
+        <w:pStyle w:val="ListParagraph"/>
+        <w:numPr>
+          <w:ilvl w:val="2"/>
+          <w:numId w:val="1"/>
+        </w:numPr>
+        <w:rPr>
+          <w:lang w:val="nl-NL"/>
+        </w:rPr>
+      </w:pPr>
+      <w:r>
+        <w:rPr>
+          <w:lang w:val="nl-NL"/>
+        </w:rPr>
+        <w:t xml:space="preserve">Het uitbreiden van de route-tabel in </w:t>
+      </w:r>
+      <w:r>
+        <w:rPr>
+          <w:rFonts w:ascii="Courier New" w:hAnsi="Courier New" w:cs="Times New Roman (Body CS)"/>
+          <w:lang w:val="nl-NL"/>
+        </w:rPr>
+        <w:t>app.js</w:t>
+      </w:r>
+      <w:r>
+        <w:rPr>
+          <w:lang w:val="nl-NL"/>
+        </w:rPr>
+        <w:t xml:space="preserve"> met een verwijzing naar de voertuigpagina.</w:t>
+      </w:r>
+    </w:p>
+    <w:p>
+      <w:pPr>
+        <w:pStyle w:val="ListParagraph"/>
+        <w:numPr>
+          <w:ilvl w:val="2"/>
+          <w:numId w:val="1"/>
+        </w:numPr>
+        <w:rPr>
+          <w:lang w:val="nl-NL"/>
+        </w:rPr>
+      </w:pPr>
+      <w:r>
+        <w:rPr>
+          <w:lang w:val="nl-NL"/>
+        </w:rPr>
+        <w:t xml:space="preserve">Het maken van een knop die de </w:t>
+      </w:r>
+      <w:proofErr w:type="spellStart"/>
+      <w:r>
+        <w:rPr>
+          <w:lang w:val="nl-NL"/>
+        </w:rPr>
+        <w:t>barcodeplugin</w:t>
+      </w:r>
+      <w:proofErr w:type="spellEnd"/>
+      <w:r>
+        <w:rPr>
+          <w:lang w:val="nl-NL"/>
+        </w:rPr>
+        <w:t xml:space="preserve"> aanroept. Hierop wordt het attribuut </w:t>
+      </w:r>
+      <w:r>
+        <w:rPr>
+          <w:rFonts w:ascii="Courier New" w:hAnsi="Courier New" w:cs="Times New Roman (Body CS)"/>
+          <w:lang w:val="nl-NL"/>
+        </w:rPr>
+        <w:t>@click</w:t>
+      </w:r>
+      <w:r>
+        <w:rPr>
+          <w:lang w:val="nl-NL"/>
+        </w:rPr>
+        <w:t xml:space="preserve"> toegevoegd om de functie aan te roepen die de barcodescanner start. In ons voorbeeld is dat de functie </w:t>
+      </w:r>
+      <w:r>
+        <w:rPr>
+          <w:rFonts w:ascii="Courier New" w:hAnsi="Courier New" w:cs="Times New Roman (Body CS)"/>
+          <w:lang w:val="nl-NL"/>
+        </w:rPr>
+        <w:t>scan</w:t>
+      </w:r>
+      <w:r>
+        <w:rPr>
+          <w:lang w:val="nl-NL"/>
+        </w:rPr>
+        <w:t xml:space="preserve">. </w:t>
+      </w:r>
+    </w:p>
+    <w:p>
+      <w:pPr>
+        <w:pStyle w:val="ListParagraph"/>
+        <w:numPr>
+          <w:ilvl w:val="1"/>
+          <w:numId w:val="1"/>
+        </w:numPr>
+        <w:rPr>
+          <w:lang w:val="nl-NL"/>
+        </w:rPr>
+      </w:pPr>
+      <w:r>
+        <w:rPr>
+          <w:lang w:val="nl-NL"/>
+        </w:rPr>
+        <w:t xml:space="preserve">De barcode </w:t>
+      </w:r>
+      <w:proofErr w:type="spellStart"/>
+      <w:r>
+        <w:rPr>
+          <w:lang w:val="nl-NL"/>
+        </w:rPr>
+        <w:t>plugin</w:t>
+      </w:r>
+      <w:proofErr w:type="spellEnd"/>
+      <w:r>
+        <w:rPr>
+          <w:lang w:val="nl-NL"/>
+        </w:rPr>
+        <w:t xml:space="preserve"> bestaat ook weer uit het aanroepen van een functie. Deze heeft weer twee (of drie) parameters: de </w:t>
+      </w:r>
+      <w:proofErr w:type="spellStart"/>
+      <w:r>
+        <w:rPr>
+          <w:rFonts w:ascii="Courier New" w:hAnsi="Courier New" w:cs="Times New Roman (Body CS)"/>
+          <w:lang w:val="nl-NL"/>
+        </w:rPr>
+        <w:t>success</w:t>
+      </w:r>
+      <w:r>
+        <w:rPr>
+          <w:lang w:val="nl-NL"/>
+        </w:rPr>
+        <w:t>-callbackfunctie</w:t>
+      </w:r>
+      <w:proofErr w:type="spellEnd"/>
+      <w:r>
+        <w:rPr>
+          <w:lang w:val="nl-NL"/>
+        </w:rPr>
+        <w:t xml:space="preserve"> en de </w:t>
+      </w:r>
+      <w:r>
+        <w:rPr>
+          <w:rFonts w:ascii="Courier New" w:hAnsi="Courier New" w:cs="Times New Roman (Body CS)"/>
+          <w:lang w:val="nl-NL"/>
+        </w:rPr>
+        <w:t>error</w:t>
+      </w:r>
+      <w:r>
+        <w:rPr>
+          <w:lang w:val="nl-NL"/>
+        </w:rPr>
+        <w:t>-</w:t>
+      </w:r>
+      <w:proofErr w:type="spellStart"/>
+      <w:r>
+        <w:rPr>
+          <w:lang w:val="nl-NL"/>
+        </w:rPr>
+        <w:t>callbackfunctie</w:t>
+      </w:r>
+      <w:proofErr w:type="spellEnd"/>
+    </w:p>
+    <w:p>
+      <w:pPr>
+        <w:pStyle w:val="ListParagraph"/>
+        <w:numPr>
+          <w:ilvl w:val="1"/>
+          <w:numId w:val="1"/>
+        </w:numPr>
+        <w:rPr>
+          <w:lang w:val="nl-NL"/>
+        </w:rPr>
+      </w:pPr>
+      <w:r>
+        <w:rPr>
+          <w:lang w:val="nl-NL"/>
+        </w:rPr>
+        <w:t>De derde parameter, opties, heb ik nu niet gebruikt.</w:t>
+      </w:r>
+    </w:p>
+    <w:p>
+      <w:pPr>
+        <w:pStyle w:val="ListParagraph"/>
+        <w:numPr>
+          <w:ilvl w:val="1"/>
+          <w:numId w:val="1"/>
+        </w:numPr>
+        <w:rPr>
+          <w:lang w:val="nl-NL"/>
+        </w:rPr>
+      </w:pPr>
+      <w:r>
+        <w:rPr>
+          <w:lang w:val="nl-NL"/>
+        </w:rPr>
+        <w:t xml:space="preserve">De barcodescanner wordt geopend met de functie </w:t>
+      </w:r>
+      <w:proofErr w:type="spellStart"/>
+      <w:proofErr w:type="gramStart"/>
+      <w:r>
+        <w:rPr>
+          <w:lang w:val="nl-NL"/>
+        </w:rPr>
+        <w:t>cordova.plugins</w:t>
+      </w:r>
+      <w:proofErr w:type="gramEnd"/>
+      <w:r>
+        <w:rPr>
+          <w:lang w:val="nl-NL"/>
+        </w:rPr>
+        <w:t>.barcodeScanner.scan</w:t>
+      </w:r>
+      <w:proofErr w:type="spellEnd"/>
+      <w:r>
+        <w:rPr>
+          <w:lang w:val="nl-NL"/>
+        </w:rPr>
+        <w:t>().</w:t>
+      </w:r>
+    </w:p>
+    <w:p>
+      <w:pPr>
+        <w:pStyle w:val="ListParagraph"/>
+        <w:numPr>
+          <w:ilvl w:val="1"/>
+          <w:numId w:val="1"/>
+        </w:numPr>
+        <w:rPr>
+          <w:lang w:val="nl-NL"/>
+        </w:rPr>
+      </w:pPr>
+      <w:r>
+        <w:rPr>
+          <w:lang w:val="nl-NL"/>
+        </w:rPr>
+        <w:t>Gebruik de + en – tekens in Visual Studio Code om de code samen te vouwen en zo overzicht te houden over je (geneste) functies!</w:t>
+      </w:r>
+    </w:p>
+    <w:p>
+      <w:pPr>
+        <w:pStyle w:val="ListParagraph"/>
+        <w:numPr>
+          <w:ilvl w:val="1"/>
+          <w:numId w:val="1"/>
+        </w:numPr>
+        <w:rPr>
+          <w:lang w:val="nl-NL"/>
+        </w:rPr>
+      </w:pPr>
+      <w:r>
+        <w:rPr>
+          <w:lang w:val="nl-NL"/>
+        </w:rPr>
+        <w:t xml:space="preserve">In de </w:t>
+      </w:r>
+      <w:proofErr w:type="spellStart"/>
+      <w:r>
+        <w:rPr>
+          <w:lang w:val="nl-NL"/>
+        </w:rPr>
+        <w:t>success-callbackfunctie</w:t>
+      </w:r>
+      <w:proofErr w:type="spellEnd"/>
+      <w:r>
+        <w:rPr>
+          <w:lang w:val="nl-NL"/>
+        </w:rPr>
+        <w:t xml:space="preserve"> wordt gecheckt of een goede code is gescand. Bij een resultaat (in ons voorbeeld: </w:t>
+      </w:r>
+      <w:r>
+        <w:rPr>
+          <w:rFonts w:ascii="Courier New" w:hAnsi="Courier New" w:cs="Times New Roman (Body CS)"/>
+          <w:lang w:val="nl-NL"/>
+        </w:rPr>
+        <w:t>QR_CODE</w:t>
+      </w:r>
+      <w:r>
+        <w:rPr>
+          <w:lang w:val="nl-NL"/>
+        </w:rPr>
+        <w:t xml:space="preserve"> of</w:t>
+      </w:r>
+      <w:r>
+        <w:rPr>
+          <w:rFonts w:ascii="Courier New" w:hAnsi="Courier New" w:cs="Times New Roman (Body CS)"/>
+          <w:lang w:val="nl-NL"/>
+        </w:rPr>
+        <w:t xml:space="preserve"> CODE_128</w:t>
+      </w:r>
+      <w:r>
+        <w:rPr>
+          <w:lang w:val="nl-NL"/>
+        </w:rPr>
+        <w:t>) wordt naar een bepaalde pagina in de app gesprongen (</w:t>
+      </w:r>
+      <w:r>
+        <w:rPr>
+          <w:rFonts w:ascii="Courier New" w:hAnsi="Courier New" w:cs="Times New Roman (Body CS)"/>
+          <w:lang w:val="nl-NL"/>
+        </w:rPr>
+        <w:t>voertuigXXX.html</w:t>
+      </w:r>
+      <w:r>
+        <w:rPr>
+          <w:lang w:val="nl-NL"/>
+        </w:rPr>
+        <w:t>)</w:t>
+      </w:r>
+      <w:r>
+        <w:rPr>
+          <w:lang w:val="nl-NL"/>
+        </w:rPr>
+        <w:t xml:space="preserve">. </w:t>
+      </w:r>
+    </w:p>
+    <w:p>
+      <w:pPr>
+        <w:pStyle w:val="ListParagraph"/>
+        <w:numPr>
+          <w:ilvl w:val="1"/>
+          <w:numId w:val="1"/>
+        </w:numPr>
+        <w:rPr>
+          <w:lang w:val="nl-NL"/>
+        </w:rPr>
+      </w:pPr>
+      <w:r>
+        <w:rPr>
+          <w:lang w:val="nl-NL"/>
+        </w:rPr>
+        <w:t xml:space="preserve">Dit is ‘gewone’ </w:t>
+      </w:r>
+      <w:proofErr w:type="spellStart"/>
+      <w:r>
+        <w:rPr>
+          <w:lang w:val="nl-NL"/>
+        </w:rPr>
+        <w:t>JavaScript</w:t>
+      </w:r>
+      <w:proofErr w:type="spellEnd"/>
+      <w:r>
+        <w:rPr>
+          <w:lang w:val="nl-NL"/>
+        </w:rPr>
+        <w:t xml:space="preserve">. Er wordt gebruik gemaakt van </w:t>
+      </w:r>
+      <w:proofErr w:type="spellStart"/>
+      <w:proofErr w:type="gramStart"/>
+      <w:r>
+        <w:rPr>
+          <w:rFonts w:ascii="Courier New" w:hAnsi="Courier New" w:cs="Times New Roman (Body CS)"/>
+          <w:lang w:val="nl-NL"/>
+        </w:rPr>
+        <w:t>if</w:t>
+      </w:r>
+      <w:proofErr w:type="spellEnd"/>
+      <w:r>
+        <w:rPr>
+          <w:rFonts w:ascii="Courier New" w:hAnsi="Courier New" w:cs="Times New Roman (Body CS)"/>
+          <w:lang w:val="nl-NL"/>
+        </w:rPr>
+        <w:t>(</w:t>
+      </w:r>
+      <w:proofErr w:type="gramEnd"/>
+      <w:r>
+        <w:rPr>
+          <w:rFonts w:ascii="Courier New" w:hAnsi="Courier New" w:cs="Times New Roman (Body CS)"/>
+          <w:lang w:val="nl-NL"/>
+        </w:rPr>
+        <w:t>)</w:t>
+      </w:r>
+      <w:r>
+        <w:rPr>
+          <w:lang w:val="nl-NL"/>
+        </w:rPr>
+        <w:t xml:space="preserve"> en </w:t>
+      </w:r>
+      <w:proofErr w:type="spellStart"/>
+      <w:r>
+        <w:rPr>
+          <w:rFonts w:ascii="Courier New" w:hAnsi="Courier New" w:cs="Times New Roman (Body CS)"/>
+          <w:lang w:val="nl-NL"/>
+        </w:rPr>
+        <w:t>else</w:t>
+      </w:r>
+      <w:proofErr w:type="spellEnd"/>
+      <w:r>
+        <w:rPr>
+          <w:lang w:val="nl-NL"/>
+        </w:rPr>
+        <w:t xml:space="preserve"> en meer.</w:t>
+      </w:r>
+    </w:p>
+    <w:p>
+      <w:pPr>
+        <w:pStyle w:val="ListParagraph"/>
+        <w:numPr>
+          <w:ilvl w:val="1"/>
+          <w:numId w:val="1"/>
+        </w:numPr>
+        <w:rPr>
+          <w:lang w:val="nl-NL"/>
+        </w:rPr>
+      </w:pPr>
+      <w:r>
+        <w:rPr>
+          <w:lang w:val="nl-NL"/>
+        </w:rPr>
+        <w:t xml:space="preserve">De operator || betekend “OR” dus als de code een </w:t>
+      </w:r>
+      <w:proofErr w:type="spellStart"/>
+      <w:r>
+        <w:rPr>
+          <w:lang w:val="nl-NL"/>
+        </w:rPr>
+        <w:t>qr</w:t>
+      </w:r>
+      <w:proofErr w:type="spellEnd"/>
+      <w:r>
+        <w:rPr>
+          <w:lang w:val="nl-NL"/>
+        </w:rPr>
+        <w:t xml:space="preserve">-code is, </w:t>
+      </w:r>
+      <w:proofErr w:type="gramStart"/>
+      <w:r>
+        <w:rPr>
+          <w:lang w:val="nl-NL"/>
+        </w:rPr>
+        <w:t>OF</w:t>
+      </w:r>
+      <w:proofErr w:type="gramEnd"/>
+      <w:r>
+        <w:rPr>
+          <w:lang w:val="nl-NL"/>
+        </w:rPr>
+        <w:t xml:space="preserve"> een barcode, dan wordt de code in dat betreffende blok uitgevoerd.</w:t>
+      </w:r>
+    </w:p>
+    <w:p>
+      <w:pPr>
+        <w:pStyle w:val="ListParagraph"/>
+        <w:numPr>
+          <w:ilvl w:val="1"/>
+          <w:numId w:val="1"/>
+        </w:numPr>
+        <w:rPr>
+          <w:lang w:val="en-US"/>
+        </w:rPr>
+      </w:pPr>
+      <w:proofErr w:type="spellStart"/>
+      <w:proofErr w:type="gramStart"/>
+      <w:r>
+        <w:rPr>
+          <w:rFonts w:ascii="Courier New" w:hAnsi="Courier New" w:cs="Times New Roman (Body CS)"/>
+          <w:lang w:val="en-US"/>
+        </w:rPr>
+        <w:t>result.format</w:t>
+      </w:r>
+      <w:proofErr w:type="spellEnd"/>
+      <w:proofErr w:type="gramEnd"/>
+      <w:r>
+        <w:rPr>
+          <w:rFonts w:ascii="Courier New" w:hAnsi="Courier New" w:cs="Times New Roman (Body CS)"/>
+          <w:lang w:val="en-US"/>
+        </w:rPr>
+        <w:t xml:space="preserve"> === 'QR_CODE' |</w:t>
+      </w:r>
+      <w:r>
+        <w:rPr>
+          <w:rFonts w:ascii="Courier New" w:hAnsi="Courier New" w:cs="Times New Roman (Body CS)"/>
+          <w:lang w:val="en-US"/>
+        </w:rPr>
+        <w:t xml:space="preserve">| </w:t>
+      </w:r>
+      <w:proofErr w:type="spellStart"/>
+      <w:r>
+        <w:rPr>
+          <w:rFonts w:ascii="Courier New" w:hAnsi="Courier New" w:cs="Times New Roman (Body CS)"/>
+          <w:lang w:val="en-US"/>
+        </w:rPr>
+        <w:t>result.format</w:t>
+      </w:r>
+      <w:proofErr w:type="spellEnd"/>
+      <w:r>
+        <w:rPr>
+          <w:rFonts w:ascii="Courier New" w:hAnsi="Courier New" w:cs="Times New Roman (Body CS)"/>
+          <w:lang w:val="en-US"/>
+        </w:rPr>
+        <w:t xml:space="preserve"> === 'CODE_128'</w:t>
+      </w:r>
+      <w:r>
+        <w:rPr>
+          <w:lang w:val="en-US"/>
+        </w:rPr>
+        <w:t>.</w:t>
+      </w:r>
+    </w:p>
+    <w:p>
+      <w:pPr>
+        <w:pStyle w:val="ListParagraph"/>
+        <w:numPr>
+          <w:ilvl w:val="1"/>
+          <w:numId w:val="1"/>
+        </w:numPr>
+        <w:rPr>
+          <w:lang w:val="nl-NL"/>
+        </w:rPr>
+      </w:pPr>
+      <w:r>
+        <w:rPr>
+          <w:lang w:val="nl-NL"/>
+        </w:rPr>
+        <w:t xml:space="preserve">In het voorbeeld wordt nu gebruik gemaakt van </w:t>
+      </w:r>
+      <w:proofErr w:type="gramStart"/>
+      <w:r>
+        <w:rPr>
+          <w:lang w:val="nl-NL"/>
+        </w:rPr>
+        <w:t>een :</w:t>
+      </w:r>
+      <w:proofErr w:type="gramEnd"/>
+    </w:p>
+    <w:p>
+      <w:pPr>
+        <w:pStyle w:val="ListParagraph"/>
+        <w:numPr>
+          <w:ilvl w:val="2"/>
+          <w:numId w:val="1"/>
+        </w:numPr>
+        <w:rPr>
+          <w:lang w:val="nl-NL"/>
+        </w:rPr>
+      </w:pPr>
+      <w:r>
+        <w:rPr>
+          <w:lang w:val="nl-NL"/>
+        </w:rPr>
+        <w:t>QR-code – spring naar pagina binnen de app</w:t>
+      </w:r>
+    </w:p>
+    <w:p>
+      <w:pPr>
+        <w:pStyle w:val="ListParagraph"/>
+        <w:numPr>
+          <w:ilvl w:val="2"/>
+          <w:numId w:val="1"/>
+        </w:numPr>
+        <w:rPr>
+          <w:lang w:val="nl-NL"/>
+        </w:rPr>
+      </w:pPr>
+      <w:r>
+        <w:rPr>
+          <w:lang w:val="nl-NL"/>
+        </w:rPr>
+        <w:t>Barcode – spring naar google.</w:t>
+      </w:r>
+    </w:p>
+    <w:p>
+      <w:pPr>
+        <w:pStyle w:val="ListParagraph"/>
+        <w:numPr>
+          <w:ilvl w:val="2"/>
+          <w:numId w:val="1"/>
+        </w:numPr>
+        <w:rPr>
+          <w:lang w:val="nl-NL"/>
+        </w:rPr>
+      </w:pPr>
+      <w:r>
+        <w:rPr>
+          <w:lang w:val="nl-NL"/>
+        </w:rPr>
+        <w:t xml:space="preserve">Anders – toon een </w:t>
+      </w:r>
+      <w:proofErr w:type="gramStart"/>
+      <w:r>
+        <w:rPr>
+          <w:lang w:val="nl-NL"/>
+        </w:rPr>
+        <w:t>alert(</w:t>
+      </w:r>
+      <w:proofErr w:type="gramEnd"/>
+      <w:r>
+        <w:rPr>
+          <w:lang w:val="nl-NL"/>
+        </w:rPr>
+        <w:t>)</w:t>
+      </w:r>
+    </w:p>
+    <w:p>
+      <w:pPr>
+        <w:pStyle w:val="ListParagraph"/>
+        <w:numPr>
+          <w:ilvl w:val="1"/>
+          <w:numId w:val="1"/>
+        </w:numPr>
+        <w:rPr>
+          <w:lang w:val="nl-NL"/>
+        </w:rPr>
+      </w:pPr>
+      <w:r>
+        <w:rPr>
+          <w:lang w:val="nl-NL"/>
+        </w:rPr>
+        <w:t>Dit is gedaan met standaard if-statements.</w:t>
+      </w:r>
       <w:bookmarkStart w:id="0" w:name="_GoBack"/>
       <w:bookmarkEnd w:id="0"/>
     </w:p>
-    <w:p>
-      <w:pPr>
-        <w:pStyle w:val="Heading1"/>
-        <w:rPr>
-          <w:lang w:val="nl-NL"/>
-        </w:rPr>
-      </w:pPr>
-      <w:r>
-        <w:rPr>
-          <w:lang w:val="nl-NL"/>
-        </w:rPr>
-        <w:t>Algemene werkwijze</w:t>
-      </w:r>
-    </w:p>
-    <w:p>
-      <w:pPr>
-        <w:rPr>
-          <w:lang w:val="nl-NL"/>
-        </w:rPr>
-      </w:pPr>
-      <w:r>
-        <w:rPr>
-          <w:lang w:val="nl-NL"/>
-        </w:rPr>
-        <w:t xml:space="preserve">Complexe plug-ins bijna </w:t>
-      </w:r>
-      <w:r>
-        <w:rPr>
-          <w:lang w:val="nl-NL"/>
-        </w:rPr>
-        <w:t>altijd</w:t>
-      </w:r>
-      <w:r>
-        <w:rPr>
-          <w:lang w:val="nl-NL"/>
-        </w:rPr>
-        <w:t xml:space="preserve"> volgens het principe:</w:t>
-      </w:r>
-    </w:p>
-    <w:p>
-      <w:pPr>
-        <w:pStyle w:val="ListParagraph"/>
-        <w:numPr>
-          <w:ilvl w:val="0"/>
-          <w:numId w:val="1"/>
-        </w:numPr>
-        <w:rPr>
-          <w:lang w:val="nl-NL"/>
-        </w:rPr>
-      </w:pPr>
-      <w:proofErr w:type="spellStart"/>
-      <w:r>
-        <w:rPr>
-          <w:lang w:val="nl-NL"/>
-        </w:rPr>
-        <w:t>Plugin</w:t>
-      </w:r>
-      <w:proofErr w:type="spellEnd"/>
-      <w:r>
-        <w:rPr>
-          <w:lang w:val="nl-NL"/>
-        </w:rPr>
-        <w:t xml:space="preserve"> aanroepen</w:t>
-      </w:r>
-    </w:p>
-    <w:p>
-      <w:pPr>
-        <w:pStyle w:val="ListParagraph"/>
-        <w:numPr>
-          <w:ilvl w:val="1"/>
-          <w:numId w:val="1"/>
-        </w:numPr>
-        <w:rPr>
-          <w:lang w:val="nl-NL"/>
-        </w:rPr>
-      </w:pPr>
-      <w:proofErr w:type="spellStart"/>
-      <w:r>
-        <w:rPr>
-          <w:i/>
-          <w:lang w:val="nl-NL"/>
-        </w:rPr>
-        <w:t>Success</w:t>
-      </w:r>
-      <w:proofErr w:type="spellEnd"/>
-      <w:r>
-        <w:rPr>
-          <w:lang w:val="nl-NL"/>
-        </w:rPr>
-        <w:t xml:space="preserve"> </w:t>
-      </w:r>
-      <w:proofErr w:type="spellStart"/>
-      <w:r>
-        <w:rPr>
-          <w:lang w:val="nl-NL"/>
-        </w:rPr>
-        <w:t>callback</w:t>
-      </w:r>
-      <w:proofErr w:type="spellEnd"/>
-      <w:r>
-        <w:rPr>
-          <w:lang w:val="nl-NL"/>
-        </w:rPr>
-        <w:t xml:space="preserve"> voor als het goed gaat,</w:t>
-      </w:r>
-    </w:p>
-    <w:p>
-      <w:pPr>
-        <w:pStyle w:val="ListParagraph"/>
-        <w:numPr>
-          <w:ilvl w:val="1"/>
-          <w:numId w:val="1"/>
-        </w:numPr>
-        <w:rPr>
-          <w:lang w:val="nl-NL"/>
-        </w:rPr>
-      </w:pPr>
-      <w:r>
-        <w:rPr>
-          <w:i/>
-          <w:lang w:val="nl-NL"/>
-        </w:rPr>
-        <w:t>Error</w:t>
-      </w:r>
-      <w:r>
-        <w:rPr>
-          <w:lang w:val="nl-NL"/>
-        </w:rPr>
-        <w:t xml:space="preserve"> </w:t>
-      </w:r>
-      <w:proofErr w:type="spellStart"/>
-      <w:r>
-        <w:rPr>
-          <w:lang w:val="nl-NL"/>
-        </w:rPr>
-        <w:t>callbackfunctie</w:t>
-      </w:r>
-      <w:proofErr w:type="spellEnd"/>
-      <w:r>
-        <w:rPr>
-          <w:lang w:val="nl-NL"/>
-        </w:rPr>
-        <w:t xml:space="preserve"> voor als het fout gaat</w:t>
-      </w:r>
-    </w:p>
-    <w:p>
-      <w:pPr>
-        <w:pStyle w:val="ListParagraph"/>
-        <w:numPr>
-          <w:ilvl w:val="1"/>
-          <w:numId w:val="1"/>
-        </w:numPr>
-        <w:rPr>
-          <w:lang w:val="nl-NL"/>
-        </w:rPr>
-      </w:pPr>
-      <w:r>
-        <w:rPr>
-          <w:i/>
-          <w:lang w:val="nl-NL"/>
-        </w:rPr>
-        <w:t>Options</w:t>
-      </w:r>
-      <w:r>
-        <w:rPr>
-          <w:lang w:val="nl-NL"/>
-        </w:rPr>
-        <w:t xml:space="preserve"> object om plug-in te configureren. </w:t>
-      </w:r>
-    </w:p>
-    <w:p>
-      <w:pPr>
-        <w:pStyle w:val="ListParagraph"/>
-        <w:numPr>
-          <w:ilvl w:val="1"/>
-          <w:numId w:val="1"/>
-        </w:numPr>
-        <w:rPr>
-          <w:lang w:val="nl-NL"/>
-        </w:rPr>
-      </w:pPr>
-      <w:r>
-        <w:rPr>
-          <w:lang w:val="nl-NL"/>
-        </w:rPr>
-        <w:t xml:space="preserve">Error/Options zijn vaak optioneel (maar geven meer mogelijkheden tot </w:t>
-      </w:r>
-      <w:proofErr w:type="spellStart"/>
-      <w:r>
-        <w:rPr>
-          <w:lang w:val="nl-NL"/>
-        </w:rPr>
-        <w:t>finetuning</w:t>
-      </w:r>
-      <w:proofErr w:type="spellEnd"/>
-      <w:r>
-        <w:rPr>
-          <w:lang w:val="nl-NL"/>
-        </w:rPr>
-        <w:t>).</w:t>
-      </w:r>
-    </w:p>
-    <w:p>
-      <w:pPr>
-        <w:rPr>
-          <w:lang w:val="nl-NL"/>
-        </w:rPr>
-      </w:pPr>
-    </w:p>
-    <w:p>
-      <w:pPr>
-        <w:rPr>
-          <w:lang w:val="nl-NL"/>
-        </w:rPr>
-      </w:pPr>
-    </w:p>
     <w:sectPr>
-      <w:footerReference w:type="default" r:id="rId25"/>
+      <w:footerReference w:type="default" r:id="rId26"/>
       <w:pgSz w:w="11900" w:h="16840"/>
       <w:pgMar w:top="1440" w:right="1440" w:bottom="1440" w:left="1440" w:header="708" w:footer="708" w:gutter="0"/>
       <w:cols w:space="708"/>
@@ -3209,7 +4452,7 @@
         <w:rFonts w:ascii="Courier New" w:hAnsi="Courier New" w:cs="Courier New" w:hint="default"/>
       </w:rPr>
     </w:lvl>
-    <w:lvl w:ilvl="2" w:tplc="04090005" w:tentative="1">
+    <w:lvl w:ilvl="2" w:tplc="04090005">
       <w:start w:val="1"/>
       <w:numFmt w:val="bullet"/>
       <w:lvlText w:val=""/>
@@ -3859,7 +5102,6 @@
   <w:style w:type="character" w:default="1" w:styleId="DefaultParagraphFont">
     <w:name w:val="Default Paragraph Font"/>
     <w:uiPriority w:val="1"/>
-    <w:semiHidden/>
     <w:unhideWhenUsed/>
   </w:style>
   <w:style w:type="table" w:default="1" w:styleId="TableNormal">

</xml_diff>